<commit_message>
Edit User Manual, Insert Function
Edited User Manual and Generalized Insert Function
</commit_message>
<xml_diff>
--- a/Function and User Manual/User-Manual.docx
+++ b/Function and User Manual/User-Manual.docx
@@ -6,6 +6,73 @@
       <w:pPr>
         <w:spacing w:line="480" w:lineRule="auto"/>
         <w:rPr>
+          <w:rFonts w:ascii="Arial" w:eastAsia="Times New Roman" w:hAnsi="Arial" w:cs="Arial"/>
+          <w:color w:val="000000"/>
+          <w:sz w:val="22"/>
+          <w:szCs w:val="22"/>
+        </w:rPr>
+      </w:pPr>
+      <w:r>
+        <w:rPr>
+          <w:rFonts w:ascii="Arial" w:eastAsia="Times New Roman" w:hAnsi="Arial" w:cs="Arial"/>
+          <w:color w:val="000000"/>
+          <w:sz w:val="22"/>
+          <w:szCs w:val="22"/>
+        </w:rPr>
+        <w:t>Cameron Ellis, Sneha Reddy, Micah Remus</w:t>
+      </w:r>
+    </w:p>
+    <w:p>
+      <w:pPr>
+        <w:spacing w:line="480" w:lineRule="auto"/>
+        <w:rPr>
+          <w:rFonts w:ascii="Arial" w:eastAsia="Times New Roman" w:hAnsi="Arial" w:cs="Arial"/>
+          <w:color w:val="000000"/>
+          <w:sz w:val="22"/>
+          <w:szCs w:val="22"/>
+        </w:rPr>
+      </w:pPr>
+      <w:r>
+        <w:rPr>
+          <w:rFonts w:ascii="Arial" w:eastAsia="Times New Roman" w:hAnsi="Arial" w:cs="Arial"/>
+          <w:color w:val="000000"/>
+          <w:sz w:val="22"/>
+          <w:szCs w:val="22"/>
+        </w:rPr>
+        <w:t>Group 16</w:t>
+      </w:r>
+    </w:p>
+    <w:p>
+      <w:pPr>
+        <w:spacing w:line="480" w:lineRule="auto"/>
+        <w:jc w:val="center"/>
+        <w:rPr>
+          <w:rFonts w:ascii="Arial" w:eastAsia="Times New Roman" w:hAnsi="Arial" w:cs="Arial"/>
+          <w:b/>
+          <w:bCs/>
+          <w:color w:val="000000"/>
+          <w:sz w:val="28"/>
+          <w:szCs w:val="28"/>
+          <w:u w:val="single"/>
+        </w:rPr>
+      </w:pPr>
+      <w:r>
+        <w:rPr>
+          <w:rFonts w:ascii="Arial" w:eastAsia="Times New Roman" w:hAnsi="Arial" w:cs="Arial"/>
+          <w:b/>
+          <w:bCs/>
+          <w:color w:val="000000"/>
+          <w:sz w:val="28"/>
+          <w:szCs w:val="28"/>
+          <w:u w:val="single"/>
+        </w:rPr>
+        <w:t>School Database User Manual</w:t>
+      </w:r>
+    </w:p>
+    <w:p>
+      <w:pPr>
+        <w:spacing w:line="480" w:lineRule="auto"/>
+        <w:rPr>
           <w:rFonts w:ascii="Times New Roman" w:eastAsia="Times New Roman" w:hAnsi="Times New Roman" w:cs="Times New Roman"/>
         </w:rPr>
       </w:pPr>
@@ -103,16 +170,80 @@
           <w:sz w:val="22"/>
           <w:szCs w:val="22"/>
         </w:rPr>
-        <w:t xml:space="preserve">Input: </w:t>
-      </w:r>
-      <w:r>
-        <w:rPr>
-          <w:rFonts w:ascii="Arial" w:eastAsia="Times New Roman" w:hAnsi="Arial" w:cs="Arial"/>
-          <w:color w:val="000000"/>
-          <w:sz w:val="22"/>
-          <w:szCs w:val="22"/>
-        </w:rPr>
-        <w:t>All attributes for the particular relation the user is wanting to insert a new tuple into.</w:t>
+        <w:t xml:space="preserve">Generalized </w:t>
+      </w:r>
+      <w:r>
+        <w:rPr>
+          <w:rFonts w:ascii="Arial" w:eastAsia="Times New Roman" w:hAnsi="Arial" w:cs="Arial"/>
+          <w:b/>
+          <w:bCs/>
+          <w:color w:val="000000"/>
+          <w:sz w:val="22"/>
+          <w:szCs w:val="22"/>
+        </w:rPr>
+        <w:t xml:space="preserve">Query </w:t>
+      </w:r>
+      <w:r>
+        <w:rPr>
+          <w:rFonts w:ascii="Arial" w:eastAsia="Times New Roman" w:hAnsi="Arial" w:cs="Arial"/>
+          <w:b/>
+          <w:bCs/>
+          <w:color w:val="000000"/>
+          <w:sz w:val="22"/>
+          <w:szCs w:val="22"/>
+        </w:rPr>
+        <w:t>Code:</w:t>
+      </w:r>
+      <w:r>
+        <w:rPr>
+          <w:rFonts w:ascii="Arial" w:eastAsia="Times New Roman" w:hAnsi="Arial" w:cs="Arial"/>
+          <w:b/>
+          <w:bCs/>
+          <w:color w:val="000000"/>
+          <w:sz w:val="22"/>
+          <w:szCs w:val="22"/>
+        </w:rPr>
+        <w:br/>
+      </w:r>
+      <w:bookmarkStart w:id="0" w:name="_MON_1682442234"/>
+      <w:bookmarkEnd w:id="0"/>
+      <w:r>
+        <w:rPr>
+          <w:rFonts w:ascii="Arial" w:eastAsia="Times New Roman" w:hAnsi="Arial" w:cs="Arial"/>
+          <w:b/>
+          <w:bCs/>
+          <w:noProof/>
+          <w:color w:val="000000"/>
+          <w:sz w:val="22"/>
+          <w:szCs w:val="22"/>
+        </w:rPr>
+        <w:object w:dxaOrig="9360" w:dyaOrig="2460" w14:anchorId="63740597">
+          <v:shapetype id="_x0000_t75" coordsize="21600,21600" o:spt="75" o:preferrelative="t" path="m@4@5l@4@11@9@11@9@5xe" filled="f" stroked="f">
+            <v:stroke joinstyle="miter"/>
+            <v:formulas>
+              <v:f eqn="if lineDrawn pixelLineWidth 0"/>
+              <v:f eqn="sum @0 1 0"/>
+              <v:f eqn="sum 0 0 @1"/>
+              <v:f eqn="prod @2 1 2"/>
+              <v:f eqn="prod @3 21600 pixelWidth"/>
+              <v:f eqn="prod @3 21600 pixelHeight"/>
+              <v:f eqn="sum @0 0 1"/>
+              <v:f eqn="prod @6 1 2"/>
+              <v:f eqn="prod @7 21600 pixelWidth"/>
+              <v:f eqn="sum @8 21600 0"/>
+              <v:f eqn="prod @7 21600 pixelHeight"/>
+              <v:f eqn="sum @10 21600 0"/>
+            </v:formulas>
+            <v:path o:extrusionok="f" gradientshapeok="t" o:connecttype="rect"/>
+            <o:lock v:ext="edit" aspectratio="t"/>
+          </v:shapetype>
+          <v:shape id="_x0000_i1025" type="#_x0000_t75" alt="" style="width:468pt;height:123pt;mso-width-percent:0;mso-height-percent:0;mso-width-percent:0;mso-height-percent:0" o:ole="">
+            <v:imagedata r:id="rId5" o:title=""/>
+          </v:shape>
+          <o:OLEObject Type="Embed" ProgID="Word.Document.12" ShapeID="_x0000_i1025" DrawAspect="Content" ObjectID="_1682442253" r:id="rId6">
+            <o:FieldCodes>\s</o:FieldCodes>
+          </o:OLEObject>
+        </w:object>
       </w:r>
     </w:p>
     <w:p>
@@ -141,6 +272,102 @@
           <w:sz w:val="22"/>
           <w:szCs w:val="22"/>
         </w:rPr>
+        <w:t xml:space="preserve">Input: </w:t>
+      </w:r>
+      <w:r>
+        <w:rPr>
+          <w:rFonts w:ascii="Arial" w:eastAsia="Times New Roman" w:hAnsi="Arial" w:cs="Arial"/>
+          <w:color w:val="000000"/>
+          <w:sz w:val="22"/>
+          <w:szCs w:val="22"/>
+        </w:rPr>
+        <w:t xml:space="preserve">In this function the user will put in the name of the table “TABLE_NAME”, attributes they would like to insert values for in a new tuple </w:t>
+      </w:r>
+      <w:r>
+        <w:rPr>
+          <w:rFonts w:ascii="Arial" w:eastAsia="Times New Roman" w:hAnsi="Arial" w:cs="Arial"/>
+          <w:color w:val="000000"/>
+          <w:sz w:val="22"/>
+          <w:szCs w:val="22"/>
+        </w:rPr>
+        <w:t xml:space="preserve">(Attr_1, Attr_2, Attr_3, </w:t>
+      </w:r>
+      <w:proofErr w:type="gramStart"/>
+      <w:r>
+        <w:rPr>
+          <w:rFonts w:ascii="Arial" w:eastAsia="Times New Roman" w:hAnsi="Arial" w:cs="Arial"/>
+          <w:color w:val="000000"/>
+          <w:sz w:val="22"/>
+          <w:szCs w:val="22"/>
+        </w:rPr>
+        <w:t>... ,</w:t>
+      </w:r>
+      <w:proofErr w:type="gramEnd"/>
+      <w:r>
+        <w:rPr>
+          <w:rFonts w:ascii="Arial" w:eastAsia="Times New Roman" w:hAnsi="Arial" w:cs="Arial"/>
+          <w:color w:val="000000"/>
+          <w:sz w:val="22"/>
+          <w:szCs w:val="22"/>
+        </w:rPr>
+        <w:t xml:space="preserve"> </w:t>
+      </w:r>
+      <w:proofErr w:type="spellStart"/>
+      <w:r>
+        <w:rPr>
+          <w:rFonts w:ascii="Arial" w:eastAsia="Times New Roman" w:hAnsi="Arial" w:cs="Arial"/>
+          <w:color w:val="000000"/>
+          <w:sz w:val="22"/>
+          <w:szCs w:val="22"/>
+        </w:rPr>
+        <w:t>Attr_n</w:t>
+      </w:r>
+      <w:proofErr w:type="spellEnd"/>
+      <w:r>
+        <w:rPr>
+          <w:rFonts w:ascii="Arial" w:eastAsia="Times New Roman" w:hAnsi="Arial" w:cs="Arial"/>
+          <w:color w:val="000000"/>
+          <w:sz w:val="22"/>
+          <w:szCs w:val="22"/>
+        </w:rPr>
+        <w:t>)</w:t>
+      </w:r>
+      <w:r>
+        <w:rPr>
+          <w:rFonts w:ascii="Arial" w:eastAsia="Times New Roman" w:hAnsi="Arial" w:cs="Arial"/>
+          <w:color w:val="000000"/>
+          <w:sz w:val="22"/>
+          <w:szCs w:val="22"/>
+        </w:rPr>
+        <w:t xml:space="preserve">, and the values they want to put in for the attributes of the entry they wish to insert </w:t>
+      </w:r>
+    </w:p>
+    <w:p>
+      <w:pPr>
+        <w:numPr>
+          <w:ilvl w:val="0"/>
+          <w:numId w:val="1"/>
+        </w:numPr>
+        <w:spacing w:line="480" w:lineRule="auto"/>
+        <w:textAlignment w:val="baseline"/>
+        <w:rPr>
+          <w:rFonts w:ascii="Arial" w:eastAsia="Times New Roman" w:hAnsi="Arial" w:cs="Arial"/>
+          <w:b/>
+          <w:bCs/>
+          <w:color w:val="000000"/>
+          <w:sz w:val="22"/>
+          <w:szCs w:val="22"/>
+        </w:rPr>
+      </w:pPr>
+      <w:r>
+        <w:rPr>
+          <w:rFonts w:ascii="Arial" w:eastAsia="Times New Roman" w:hAnsi="Arial" w:cs="Arial"/>
+          <w:b/>
+          <w:bCs/>
+          <w:color w:val="000000"/>
+          <w:sz w:val="22"/>
+          <w:szCs w:val="22"/>
+        </w:rPr>
         <w:t>Steps:</w:t>
       </w:r>
     </w:p>
@@ -284,6 +511,7 @@
           <w:sz w:val="22"/>
           <w:szCs w:val="22"/>
         </w:rPr>
+        <w:lastRenderedPageBreak/>
         <w:t xml:space="preserve">Description: </w:t>
       </w:r>
       <w:r>
@@ -566,6 +794,268 @@
           <w:sz w:val="22"/>
           <w:szCs w:val="22"/>
         </w:rPr>
+        <w:t xml:space="preserve">Input: </w:t>
+      </w:r>
+      <w:r>
+        <w:rPr>
+          <w:rFonts w:ascii="Arial" w:eastAsia="Times New Roman" w:hAnsi="Arial" w:cs="Arial"/>
+          <w:color w:val="000000"/>
+          <w:sz w:val="22"/>
+          <w:szCs w:val="22"/>
+        </w:rPr>
+        <w:t>The primary key of the tuple that the user wants to update, the attributes in the tuple they want to update, as well as what they want to update them to.</w:t>
+      </w:r>
+    </w:p>
+    <w:p>
+      <w:pPr>
+        <w:numPr>
+          <w:ilvl w:val="0"/>
+          <w:numId w:val="3"/>
+        </w:numPr>
+        <w:spacing w:line="480" w:lineRule="auto"/>
+        <w:textAlignment w:val="baseline"/>
+        <w:rPr>
+          <w:rFonts w:ascii="Arial" w:eastAsia="Times New Roman" w:hAnsi="Arial" w:cs="Arial"/>
+          <w:b/>
+          <w:bCs/>
+          <w:color w:val="000000"/>
+          <w:sz w:val="22"/>
+          <w:szCs w:val="22"/>
+        </w:rPr>
+      </w:pPr>
+      <w:r>
+        <w:rPr>
+          <w:rFonts w:ascii="Arial" w:eastAsia="Times New Roman" w:hAnsi="Arial" w:cs="Arial"/>
+          <w:b/>
+          <w:bCs/>
+          <w:color w:val="000000"/>
+          <w:sz w:val="22"/>
+          <w:szCs w:val="22"/>
+        </w:rPr>
+        <w:t>Steps:</w:t>
+      </w:r>
+    </w:p>
+    <w:p>
+      <w:pPr>
+        <w:numPr>
+          <w:ilvl w:val="1"/>
+          <w:numId w:val="3"/>
+        </w:numPr>
+        <w:spacing w:line="480" w:lineRule="auto"/>
+        <w:textAlignment w:val="baseline"/>
+        <w:rPr>
+          <w:rFonts w:ascii="Arial" w:eastAsia="Times New Roman" w:hAnsi="Arial" w:cs="Arial"/>
+          <w:color w:val="000000"/>
+          <w:sz w:val="22"/>
+          <w:szCs w:val="22"/>
+        </w:rPr>
+      </w:pPr>
+      <w:r>
+        <w:rPr>
+          <w:rFonts w:ascii="Arial" w:eastAsia="Times New Roman" w:hAnsi="Arial" w:cs="Arial"/>
+          <w:color w:val="000000"/>
+          <w:sz w:val="22"/>
+          <w:szCs w:val="22"/>
+        </w:rPr>
+        <w:t>The user selects which relation they want to update a tuple in.</w:t>
+      </w:r>
+    </w:p>
+    <w:p>
+      <w:pPr>
+        <w:numPr>
+          <w:ilvl w:val="1"/>
+          <w:numId w:val="3"/>
+        </w:numPr>
+        <w:spacing w:line="480" w:lineRule="auto"/>
+        <w:textAlignment w:val="baseline"/>
+        <w:rPr>
+          <w:rFonts w:ascii="Arial" w:eastAsia="Times New Roman" w:hAnsi="Arial" w:cs="Arial"/>
+          <w:color w:val="000000"/>
+          <w:sz w:val="22"/>
+          <w:szCs w:val="22"/>
+        </w:rPr>
+      </w:pPr>
+      <w:r>
+        <w:rPr>
+          <w:rFonts w:ascii="Arial" w:eastAsia="Times New Roman" w:hAnsi="Arial" w:cs="Arial"/>
+          <w:color w:val="000000"/>
+          <w:sz w:val="22"/>
+          <w:szCs w:val="22"/>
+        </w:rPr>
+        <w:t>The user will then input the primary key of the tuple they wish to update.</w:t>
+      </w:r>
+    </w:p>
+    <w:p>
+      <w:pPr>
+        <w:numPr>
+          <w:ilvl w:val="1"/>
+          <w:numId w:val="3"/>
+        </w:numPr>
+        <w:spacing w:line="480" w:lineRule="auto"/>
+        <w:textAlignment w:val="baseline"/>
+        <w:rPr>
+          <w:rFonts w:ascii="Arial" w:eastAsia="Times New Roman" w:hAnsi="Arial" w:cs="Arial"/>
+          <w:color w:val="000000"/>
+          <w:sz w:val="22"/>
+          <w:szCs w:val="22"/>
+        </w:rPr>
+      </w:pPr>
+      <w:r>
+        <w:rPr>
+          <w:rFonts w:ascii="Arial" w:eastAsia="Times New Roman" w:hAnsi="Arial" w:cs="Arial"/>
+          <w:color w:val="000000"/>
+          <w:sz w:val="22"/>
+          <w:szCs w:val="22"/>
+        </w:rPr>
+        <w:t>The function will check to make sure that the primary key of the tuple matches that of a tuple within the relation.</w:t>
+      </w:r>
+    </w:p>
+    <w:p>
+      <w:pPr>
+        <w:numPr>
+          <w:ilvl w:val="1"/>
+          <w:numId w:val="3"/>
+        </w:numPr>
+        <w:spacing w:line="480" w:lineRule="auto"/>
+        <w:textAlignment w:val="baseline"/>
+        <w:rPr>
+          <w:rFonts w:ascii="Arial" w:eastAsia="Times New Roman" w:hAnsi="Arial" w:cs="Arial"/>
+          <w:color w:val="000000"/>
+          <w:sz w:val="22"/>
+          <w:szCs w:val="22"/>
+        </w:rPr>
+      </w:pPr>
+      <w:r>
+        <w:rPr>
+          <w:rFonts w:ascii="Arial" w:eastAsia="Times New Roman" w:hAnsi="Arial" w:cs="Arial"/>
+          <w:color w:val="000000"/>
+          <w:sz w:val="22"/>
+          <w:szCs w:val="22"/>
+        </w:rPr>
+        <w:t>If the primary key check is passed, then the user can select which attributes they wish to update and input the updated information for the attributes in that tuple.</w:t>
+      </w:r>
+    </w:p>
+    <w:p>
+      <w:pPr>
+        <w:numPr>
+          <w:ilvl w:val="1"/>
+          <w:numId w:val="3"/>
+        </w:numPr>
+        <w:spacing w:line="480" w:lineRule="auto"/>
+        <w:textAlignment w:val="baseline"/>
+        <w:rPr>
+          <w:rFonts w:ascii="Arial" w:eastAsia="Times New Roman" w:hAnsi="Arial" w:cs="Arial"/>
+          <w:color w:val="000000"/>
+          <w:sz w:val="22"/>
+          <w:szCs w:val="22"/>
+        </w:rPr>
+      </w:pPr>
+      <w:r>
+        <w:rPr>
+          <w:rFonts w:ascii="Arial" w:eastAsia="Times New Roman" w:hAnsi="Arial" w:cs="Arial"/>
+          <w:color w:val="000000"/>
+          <w:sz w:val="22"/>
+          <w:szCs w:val="22"/>
+        </w:rPr>
+        <w:t>The tuple will then be updated within the relation once submitted.</w:t>
+      </w:r>
+    </w:p>
+    <w:p>
+      <w:pPr>
+        <w:spacing w:line="480" w:lineRule="auto"/>
+        <w:rPr>
+          <w:rFonts w:ascii="Times New Roman" w:eastAsia="Times New Roman" w:hAnsi="Times New Roman" w:cs="Times New Roman"/>
+        </w:rPr>
+      </w:pPr>
+      <w:proofErr w:type="spellStart"/>
+      <w:r>
+        <w:rPr>
+          <w:rFonts w:ascii="Arial" w:eastAsia="Times New Roman" w:hAnsi="Arial" w:cs="Arial"/>
+          <w:b/>
+          <w:bCs/>
+          <w:color w:val="000000"/>
+          <w:sz w:val="22"/>
+          <w:szCs w:val="22"/>
+        </w:rPr>
+        <w:t>getTuple</w:t>
+      </w:r>
+      <w:proofErr w:type="spellEnd"/>
+      <w:r>
+        <w:rPr>
+          <w:rFonts w:ascii="Arial" w:eastAsia="Times New Roman" w:hAnsi="Arial" w:cs="Arial"/>
+          <w:b/>
+          <w:bCs/>
+          <w:color w:val="000000"/>
+          <w:sz w:val="22"/>
+          <w:szCs w:val="22"/>
+        </w:rPr>
+        <w:t xml:space="preserve"> Function:</w:t>
+      </w:r>
+    </w:p>
+    <w:p>
+      <w:pPr>
+        <w:numPr>
+          <w:ilvl w:val="0"/>
+          <w:numId w:val="4"/>
+        </w:numPr>
+        <w:spacing w:line="480" w:lineRule="auto"/>
+        <w:textAlignment w:val="baseline"/>
+        <w:rPr>
+          <w:rFonts w:ascii="Arial" w:eastAsia="Times New Roman" w:hAnsi="Arial" w:cs="Arial"/>
+          <w:b/>
+          <w:bCs/>
+          <w:color w:val="000000"/>
+          <w:sz w:val="22"/>
+          <w:szCs w:val="22"/>
+        </w:rPr>
+      </w:pPr>
+      <w:r>
+        <w:rPr>
+          <w:rFonts w:ascii="Arial" w:eastAsia="Times New Roman" w:hAnsi="Arial" w:cs="Arial"/>
+          <w:b/>
+          <w:bCs/>
+          <w:color w:val="000000"/>
+          <w:sz w:val="22"/>
+          <w:szCs w:val="22"/>
+        </w:rPr>
+        <w:t xml:space="preserve">Description: </w:t>
+      </w:r>
+      <w:r>
+        <w:rPr>
+          <w:rFonts w:ascii="Arial" w:eastAsia="Times New Roman" w:hAnsi="Arial" w:cs="Arial"/>
+          <w:color w:val="000000"/>
+          <w:sz w:val="22"/>
+          <w:szCs w:val="22"/>
+        </w:rPr>
+        <w:t>This function is to get all the information of a single tuple from any of the entity sets (Student, Faculty, School, etc.).</w:t>
+      </w:r>
+    </w:p>
+    <w:p>
+      <w:pPr>
+        <w:numPr>
+          <w:ilvl w:val="0"/>
+          <w:numId w:val="4"/>
+        </w:numPr>
+        <w:spacing w:line="480" w:lineRule="auto"/>
+        <w:textAlignment w:val="baseline"/>
+        <w:rPr>
+          <w:rFonts w:ascii="Arial" w:eastAsia="Times New Roman" w:hAnsi="Arial" w:cs="Arial"/>
+          <w:b/>
+          <w:bCs/>
+          <w:color w:val="000000"/>
+          <w:sz w:val="22"/>
+          <w:szCs w:val="22"/>
+        </w:rPr>
+      </w:pPr>
+      <w:r>
+        <w:rPr>
+          <w:rFonts w:ascii="Arial" w:eastAsia="Times New Roman" w:hAnsi="Arial" w:cs="Arial"/>
+          <w:b/>
+          <w:bCs/>
+          <w:color w:val="000000"/>
+          <w:sz w:val="22"/>
+          <w:szCs w:val="22"/>
+        </w:rPr>
         <w:lastRenderedPageBreak/>
         <w:t xml:space="preserve">Input: </w:t>
       </w:r>
@@ -576,193 +1066,7 @@
           <w:sz w:val="22"/>
           <w:szCs w:val="22"/>
         </w:rPr>
-        <w:t>The primary key of the tuple that the user wants to update, the attributes in the tuple they want to update, as well as what they want to update them to.</w:t>
-      </w:r>
-    </w:p>
-    <w:p>
-      <w:pPr>
-        <w:numPr>
-          <w:ilvl w:val="0"/>
-          <w:numId w:val="3"/>
-        </w:numPr>
-        <w:spacing w:line="480" w:lineRule="auto"/>
-        <w:textAlignment w:val="baseline"/>
-        <w:rPr>
-          <w:rFonts w:ascii="Arial" w:eastAsia="Times New Roman" w:hAnsi="Arial" w:cs="Arial"/>
-          <w:b/>
-          <w:bCs/>
-          <w:color w:val="000000"/>
-          <w:sz w:val="22"/>
-          <w:szCs w:val="22"/>
-        </w:rPr>
-      </w:pPr>
-      <w:r>
-        <w:rPr>
-          <w:rFonts w:ascii="Arial" w:eastAsia="Times New Roman" w:hAnsi="Arial" w:cs="Arial"/>
-          <w:b/>
-          <w:bCs/>
-          <w:color w:val="000000"/>
-          <w:sz w:val="22"/>
-          <w:szCs w:val="22"/>
-        </w:rPr>
-        <w:t>Steps:</w:t>
-      </w:r>
-    </w:p>
-    <w:p>
-      <w:pPr>
-        <w:numPr>
-          <w:ilvl w:val="1"/>
-          <w:numId w:val="3"/>
-        </w:numPr>
-        <w:spacing w:line="480" w:lineRule="auto"/>
-        <w:textAlignment w:val="baseline"/>
-        <w:rPr>
-          <w:rFonts w:ascii="Arial" w:eastAsia="Times New Roman" w:hAnsi="Arial" w:cs="Arial"/>
-          <w:color w:val="000000"/>
-          <w:sz w:val="22"/>
-          <w:szCs w:val="22"/>
-        </w:rPr>
-      </w:pPr>
-      <w:r>
-        <w:rPr>
-          <w:rFonts w:ascii="Arial" w:eastAsia="Times New Roman" w:hAnsi="Arial" w:cs="Arial"/>
-          <w:color w:val="000000"/>
-          <w:sz w:val="22"/>
-          <w:szCs w:val="22"/>
-        </w:rPr>
-        <w:t>The user selects which relation they want to update a tuple in.</w:t>
-      </w:r>
-    </w:p>
-    <w:p>
-      <w:pPr>
-        <w:numPr>
-          <w:ilvl w:val="1"/>
-          <w:numId w:val="3"/>
-        </w:numPr>
-        <w:spacing w:line="480" w:lineRule="auto"/>
-        <w:textAlignment w:val="baseline"/>
-        <w:rPr>
-          <w:rFonts w:ascii="Arial" w:eastAsia="Times New Roman" w:hAnsi="Arial" w:cs="Arial"/>
-          <w:color w:val="000000"/>
-          <w:sz w:val="22"/>
-          <w:szCs w:val="22"/>
-        </w:rPr>
-      </w:pPr>
-      <w:r>
-        <w:rPr>
-          <w:rFonts w:ascii="Arial" w:eastAsia="Times New Roman" w:hAnsi="Arial" w:cs="Arial"/>
-          <w:color w:val="000000"/>
-          <w:sz w:val="22"/>
-          <w:szCs w:val="22"/>
-        </w:rPr>
-        <w:t>The user will then input the primary key of the tuple they wish to update.</w:t>
-      </w:r>
-    </w:p>
-    <w:p>
-      <w:pPr>
-        <w:numPr>
-          <w:ilvl w:val="1"/>
-          <w:numId w:val="3"/>
-        </w:numPr>
-        <w:spacing w:line="480" w:lineRule="auto"/>
-        <w:textAlignment w:val="baseline"/>
-        <w:rPr>
-          <w:rFonts w:ascii="Arial" w:eastAsia="Times New Roman" w:hAnsi="Arial" w:cs="Arial"/>
-          <w:color w:val="000000"/>
-          <w:sz w:val="22"/>
-          <w:szCs w:val="22"/>
-        </w:rPr>
-      </w:pPr>
-      <w:r>
-        <w:rPr>
-          <w:rFonts w:ascii="Arial" w:eastAsia="Times New Roman" w:hAnsi="Arial" w:cs="Arial"/>
-          <w:color w:val="000000"/>
-          <w:sz w:val="22"/>
-          <w:szCs w:val="22"/>
-        </w:rPr>
-        <w:t>The function will check to make sure that the primary key of the tuple matches that of a tuple within the relation.</w:t>
-      </w:r>
-    </w:p>
-    <w:p>
-      <w:pPr>
-        <w:numPr>
-          <w:ilvl w:val="1"/>
-          <w:numId w:val="3"/>
-        </w:numPr>
-        <w:spacing w:line="480" w:lineRule="auto"/>
-        <w:textAlignment w:val="baseline"/>
-        <w:rPr>
-          <w:rFonts w:ascii="Arial" w:eastAsia="Times New Roman" w:hAnsi="Arial" w:cs="Arial"/>
-          <w:color w:val="000000"/>
-          <w:sz w:val="22"/>
-          <w:szCs w:val="22"/>
-        </w:rPr>
-      </w:pPr>
-      <w:r>
-        <w:rPr>
-          <w:rFonts w:ascii="Arial" w:eastAsia="Times New Roman" w:hAnsi="Arial" w:cs="Arial"/>
-          <w:color w:val="000000"/>
-          <w:sz w:val="22"/>
-          <w:szCs w:val="22"/>
-        </w:rPr>
-        <w:t>If the primary key check is passed, then the user can select which attributes they wish to update and input the updated information for the attributes in that tuple.</w:t>
-      </w:r>
-    </w:p>
-    <w:p>
-      <w:pPr>
-        <w:numPr>
-          <w:ilvl w:val="1"/>
-          <w:numId w:val="3"/>
-        </w:numPr>
-        <w:spacing w:line="480" w:lineRule="auto"/>
-        <w:textAlignment w:val="baseline"/>
-        <w:rPr>
-          <w:rFonts w:ascii="Arial" w:eastAsia="Times New Roman" w:hAnsi="Arial" w:cs="Arial"/>
-          <w:color w:val="000000"/>
-          <w:sz w:val="22"/>
-          <w:szCs w:val="22"/>
-        </w:rPr>
-      </w:pPr>
-      <w:r>
-        <w:rPr>
-          <w:rFonts w:ascii="Arial" w:eastAsia="Times New Roman" w:hAnsi="Arial" w:cs="Arial"/>
-          <w:color w:val="000000"/>
-          <w:sz w:val="22"/>
-          <w:szCs w:val="22"/>
-        </w:rPr>
-        <w:t>The tuple will then be updated within the relation once submitted.</w:t>
-      </w:r>
-    </w:p>
-    <w:p>
-      <w:pPr>
-        <w:spacing w:line="480" w:lineRule="auto"/>
-        <w:rPr>
-          <w:rFonts w:ascii="Times New Roman" w:eastAsia="Times New Roman" w:hAnsi="Times New Roman" w:cs="Times New Roman"/>
-        </w:rPr>
-      </w:pPr>
-      <w:proofErr w:type="spellStart"/>
-      <w:r>
-        <w:rPr>
-          <w:rFonts w:ascii="Arial" w:eastAsia="Times New Roman" w:hAnsi="Arial" w:cs="Arial"/>
-          <w:b/>
-          <w:bCs/>
-          <w:color w:val="000000"/>
-          <w:sz w:val="22"/>
-          <w:szCs w:val="22"/>
-        </w:rPr>
-        <w:t>getTuple</w:t>
-      </w:r>
-      <w:proofErr w:type="spellEnd"/>
-      <w:r>
-        <w:rPr>
-          <w:rFonts w:ascii="Arial" w:eastAsia="Times New Roman" w:hAnsi="Arial" w:cs="Arial"/>
-          <w:b/>
-          <w:bCs/>
-          <w:color w:val="000000"/>
-          <w:sz w:val="22"/>
-          <w:szCs w:val="22"/>
-        </w:rPr>
-        <w:t xml:space="preserve"> Function:</w:t>
+        <w:t>Relation to get from, and the tuple’s primary key.</w:t>
       </w:r>
     </w:p>
     <w:p>
@@ -791,82 +1095,6 @@
           <w:sz w:val="22"/>
           <w:szCs w:val="22"/>
         </w:rPr>
-        <w:t xml:space="preserve">Description: </w:t>
-      </w:r>
-      <w:r>
-        <w:rPr>
-          <w:rFonts w:ascii="Arial" w:eastAsia="Times New Roman" w:hAnsi="Arial" w:cs="Arial"/>
-          <w:color w:val="000000"/>
-          <w:sz w:val="22"/>
-          <w:szCs w:val="22"/>
-        </w:rPr>
-        <w:t>This function is to get all the information of a single tuple from any of the entity sets (Student, Faculty, School, etc.).</w:t>
-      </w:r>
-    </w:p>
-    <w:p>
-      <w:pPr>
-        <w:numPr>
-          <w:ilvl w:val="0"/>
-          <w:numId w:val="4"/>
-        </w:numPr>
-        <w:spacing w:line="480" w:lineRule="auto"/>
-        <w:textAlignment w:val="baseline"/>
-        <w:rPr>
-          <w:rFonts w:ascii="Arial" w:eastAsia="Times New Roman" w:hAnsi="Arial" w:cs="Arial"/>
-          <w:b/>
-          <w:bCs/>
-          <w:color w:val="000000"/>
-          <w:sz w:val="22"/>
-          <w:szCs w:val="22"/>
-        </w:rPr>
-      </w:pPr>
-      <w:r>
-        <w:rPr>
-          <w:rFonts w:ascii="Arial" w:eastAsia="Times New Roman" w:hAnsi="Arial" w:cs="Arial"/>
-          <w:b/>
-          <w:bCs/>
-          <w:color w:val="000000"/>
-          <w:sz w:val="22"/>
-          <w:szCs w:val="22"/>
-        </w:rPr>
-        <w:t xml:space="preserve">Input: </w:t>
-      </w:r>
-      <w:r>
-        <w:rPr>
-          <w:rFonts w:ascii="Arial" w:eastAsia="Times New Roman" w:hAnsi="Arial" w:cs="Arial"/>
-          <w:color w:val="000000"/>
-          <w:sz w:val="22"/>
-          <w:szCs w:val="22"/>
-        </w:rPr>
-        <w:t>Relation to get from, and the tuple’s primary key.</w:t>
-      </w:r>
-    </w:p>
-    <w:p>
-      <w:pPr>
-        <w:numPr>
-          <w:ilvl w:val="0"/>
-          <w:numId w:val="4"/>
-        </w:numPr>
-        <w:spacing w:line="480" w:lineRule="auto"/>
-        <w:textAlignment w:val="baseline"/>
-        <w:rPr>
-          <w:rFonts w:ascii="Arial" w:eastAsia="Times New Roman" w:hAnsi="Arial" w:cs="Arial"/>
-          <w:b/>
-          <w:bCs/>
-          <w:color w:val="000000"/>
-          <w:sz w:val="22"/>
-          <w:szCs w:val="22"/>
-        </w:rPr>
-      </w:pPr>
-      <w:r>
-        <w:rPr>
-          <w:rFonts w:ascii="Arial" w:eastAsia="Times New Roman" w:hAnsi="Arial" w:cs="Arial"/>
-          <w:b/>
-          <w:bCs/>
-          <w:color w:val="000000"/>
-          <w:sz w:val="22"/>
-          <w:szCs w:val="22"/>
-        </w:rPr>
         <w:t>Steps:</w:t>
       </w:r>
     </w:p>
@@ -1169,7 +1397,6 @@
           <w:sz w:val="22"/>
           <w:szCs w:val="22"/>
         </w:rPr>
-        <w:lastRenderedPageBreak/>
         <w:t>The function will then access the “Courses” relation and return all the unique courses offered at the selected school.</w:t>
       </w:r>
     </w:p>
@@ -1397,6 +1624,7 @@
           <w:sz w:val="22"/>
           <w:szCs w:val="22"/>
         </w:rPr>
+        <w:lastRenderedPageBreak/>
         <w:t>countStudentsSchool</w:t>
       </w:r>
       <w:proofErr w:type="spellEnd"/>
@@ -1695,7 +1923,6 @@
           <w:sz w:val="22"/>
           <w:szCs w:val="22"/>
         </w:rPr>
-        <w:lastRenderedPageBreak/>
         <w:t xml:space="preserve">Description: </w:t>
       </w:r>
       <w:r>
@@ -2009,6 +2236,7 @@
           <w:sz w:val="22"/>
           <w:szCs w:val="22"/>
         </w:rPr>
+        <w:lastRenderedPageBreak/>
         <w:t xml:space="preserve">The user will input the </w:t>
       </w:r>
       <w:proofErr w:type="gramStart"/>
@@ -2386,54 +2614,1269 @@
           <w:sz w:val="22"/>
           <w:szCs w:val="22"/>
         </w:rPr>
+        <w:t xml:space="preserve">The user will input the </w:t>
+      </w:r>
+      <w:proofErr w:type="gramStart"/>
+      <w:r>
+        <w:rPr>
+          <w:rFonts w:ascii="Arial" w:eastAsia="Times New Roman" w:hAnsi="Arial" w:cs="Arial"/>
+          <w:color w:val="000000"/>
+          <w:sz w:val="22"/>
+          <w:szCs w:val="22"/>
+        </w:rPr>
+        <w:t>school</w:t>
+      </w:r>
+      <w:proofErr w:type="gramEnd"/>
+      <w:r>
+        <w:rPr>
+          <w:rFonts w:ascii="Arial" w:eastAsia="Times New Roman" w:hAnsi="Arial" w:cs="Arial"/>
+          <w:color w:val="000000"/>
+          <w:sz w:val="22"/>
+          <w:szCs w:val="22"/>
+        </w:rPr>
+        <w:t xml:space="preserve"> name to get max/min from as well as if they want the max or min GPA.</w:t>
+      </w:r>
+    </w:p>
+    <w:p>
+      <w:pPr>
+        <w:numPr>
+          <w:ilvl w:val="1"/>
+          <w:numId w:val="10"/>
+        </w:numPr>
+        <w:spacing w:line="480" w:lineRule="auto"/>
+        <w:textAlignment w:val="baseline"/>
+        <w:rPr>
+          <w:rFonts w:ascii="Arial" w:eastAsia="Times New Roman" w:hAnsi="Arial" w:cs="Arial"/>
+          <w:color w:val="000000"/>
+          <w:sz w:val="22"/>
+          <w:szCs w:val="22"/>
+        </w:rPr>
+      </w:pPr>
+      <w:r>
+        <w:rPr>
+          <w:rFonts w:ascii="Arial" w:eastAsia="Times New Roman" w:hAnsi="Arial" w:cs="Arial"/>
+          <w:color w:val="000000"/>
+          <w:sz w:val="22"/>
+          <w:szCs w:val="22"/>
+        </w:rPr>
+        <w:t xml:space="preserve">The function will then access and get the </w:t>
+      </w:r>
+      <w:proofErr w:type="spellStart"/>
+      <w:r>
+        <w:rPr>
+          <w:rFonts w:ascii="Arial" w:eastAsia="Times New Roman" w:hAnsi="Arial" w:cs="Arial"/>
+          <w:color w:val="000000"/>
+          <w:sz w:val="22"/>
+          <w:szCs w:val="22"/>
+        </w:rPr>
+        <w:t>StudentID’s</w:t>
+      </w:r>
+      <w:proofErr w:type="spellEnd"/>
+      <w:r>
+        <w:rPr>
+          <w:rFonts w:ascii="Arial" w:eastAsia="Times New Roman" w:hAnsi="Arial" w:cs="Arial"/>
+          <w:color w:val="000000"/>
+          <w:sz w:val="22"/>
+          <w:szCs w:val="22"/>
+        </w:rPr>
+        <w:t xml:space="preserve"> for the </w:t>
+      </w:r>
+      <w:proofErr w:type="gramStart"/>
+      <w:r>
+        <w:rPr>
+          <w:rFonts w:ascii="Arial" w:eastAsia="Times New Roman" w:hAnsi="Arial" w:cs="Arial"/>
+          <w:color w:val="000000"/>
+          <w:sz w:val="22"/>
+          <w:szCs w:val="22"/>
+        </w:rPr>
+        <w:t>student’s</w:t>
+      </w:r>
+      <w:proofErr w:type="gramEnd"/>
+      <w:r>
+        <w:rPr>
+          <w:rFonts w:ascii="Arial" w:eastAsia="Times New Roman" w:hAnsi="Arial" w:cs="Arial"/>
+          <w:color w:val="000000"/>
+          <w:sz w:val="22"/>
+          <w:szCs w:val="22"/>
+        </w:rPr>
+        <w:t xml:space="preserve"> at a particular school.</w:t>
+      </w:r>
+    </w:p>
+    <w:p>
+      <w:pPr>
+        <w:numPr>
+          <w:ilvl w:val="1"/>
+          <w:numId w:val="10"/>
+        </w:numPr>
+        <w:spacing w:line="480" w:lineRule="auto"/>
+        <w:textAlignment w:val="baseline"/>
+        <w:rPr>
+          <w:rFonts w:ascii="Arial" w:eastAsia="Times New Roman" w:hAnsi="Arial" w:cs="Arial"/>
+          <w:color w:val="000000"/>
+          <w:sz w:val="22"/>
+          <w:szCs w:val="22"/>
+        </w:rPr>
+      </w:pPr>
+      <w:r>
+        <w:rPr>
+          <w:rFonts w:ascii="Arial" w:eastAsia="Times New Roman" w:hAnsi="Arial" w:cs="Arial"/>
+          <w:color w:val="000000"/>
+          <w:sz w:val="22"/>
+          <w:szCs w:val="22"/>
+        </w:rPr>
+        <w:t xml:space="preserve">Then the function will take those </w:t>
+      </w:r>
+      <w:proofErr w:type="spellStart"/>
+      <w:r>
+        <w:rPr>
+          <w:rFonts w:ascii="Arial" w:eastAsia="Times New Roman" w:hAnsi="Arial" w:cs="Arial"/>
+          <w:color w:val="000000"/>
+          <w:sz w:val="22"/>
+          <w:szCs w:val="22"/>
+        </w:rPr>
+        <w:t>StudentID’s</w:t>
+      </w:r>
+      <w:proofErr w:type="spellEnd"/>
+      <w:r>
+        <w:rPr>
+          <w:rFonts w:ascii="Arial" w:eastAsia="Times New Roman" w:hAnsi="Arial" w:cs="Arial"/>
+          <w:color w:val="000000"/>
+          <w:sz w:val="22"/>
+          <w:szCs w:val="22"/>
+        </w:rPr>
+        <w:t xml:space="preserve"> and cross reference with the “</w:t>
+      </w:r>
+      <w:proofErr w:type="spellStart"/>
+      <w:r>
+        <w:rPr>
+          <w:rFonts w:ascii="Arial" w:eastAsia="Times New Roman" w:hAnsi="Arial" w:cs="Arial"/>
+          <w:color w:val="000000"/>
+          <w:sz w:val="22"/>
+          <w:szCs w:val="22"/>
+        </w:rPr>
+        <w:t>Academic_Record</w:t>
+      </w:r>
+      <w:proofErr w:type="spellEnd"/>
+      <w:r>
+        <w:rPr>
+          <w:rFonts w:ascii="Arial" w:eastAsia="Times New Roman" w:hAnsi="Arial" w:cs="Arial"/>
+          <w:color w:val="000000"/>
+          <w:sz w:val="22"/>
+          <w:szCs w:val="22"/>
+        </w:rPr>
+        <w:t>” relation.</w:t>
+      </w:r>
+    </w:p>
+    <w:p>
+      <w:pPr>
+        <w:numPr>
+          <w:ilvl w:val="1"/>
+          <w:numId w:val="10"/>
+        </w:numPr>
+        <w:spacing w:line="480" w:lineRule="auto"/>
+        <w:textAlignment w:val="baseline"/>
+        <w:rPr>
+          <w:rFonts w:ascii="Arial" w:eastAsia="Times New Roman" w:hAnsi="Arial" w:cs="Arial"/>
+          <w:color w:val="000000"/>
+          <w:sz w:val="22"/>
+          <w:szCs w:val="22"/>
+        </w:rPr>
+      </w:pPr>
+      <w:r>
+        <w:rPr>
+          <w:rFonts w:ascii="Arial" w:eastAsia="Times New Roman" w:hAnsi="Arial" w:cs="Arial"/>
+          <w:color w:val="000000"/>
+          <w:sz w:val="22"/>
+          <w:szCs w:val="22"/>
+        </w:rPr>
+        <w:t xml:space="preserve">Using the cross reference of </w:t>
+      </w:r>
+      <w:proofErr w:type="spellStart"/>
+      <w:r>
+        <w:rPr>
+          <w:rFonts w:ascii="Arial" w:eastAsia="Times New Roman" w:hAnsi="Arial" w:cs="Arial"/>
+          <w:color w:val="000000"/>
+          <w:sz w:val="22"/>
+          <w:szCs w:val="22"/>
+        </w:rPr>
+        <w:t>StudentID’s</w:t>
+      </w:r>
+      <w:proofErr w:type="spellEnd"/>
+      <w:r>
+        <w:rPr>
+          <w:rFonts w:ascii="Arial" w:eastAsia="Times New Roman" w:hAnsi="Arial" w:cs="Arial"/>
+          <w:color w:val="000000"/>
+          <w:sz w:val="22"/>
+          <w:szCs w:val="22"/>
+        </w:rPr>
+        <w:t xml:space="preserve"> from the School and Academic Records, the function will use an aggregate function to get the max/min </w:t>
+      </w:r>
+      <w:proofErr w:type="spellStart"/>
+      <w:r>
+        <w:rPr>
+          <w:rFonts w:ascii="Arial" w:eastAsia="Times New Roman" w:hAnsi="Arial" w:cs="Arial"/>
+          <w:color w:val="000000"/>
+          <w:sz w:val="22"/>
+          <w:szCs w:val="22"/>
+        </w:rPr>
+        <w:t>gpa</w:t>
+      </w:r>
+      <w:proofErr w:type="spellEnd"/>
+      <w:r>
+        <w:rPr>
+          <w:rFonts w:ascii="Arial" w:eastAsia="Times New Roman" w:hAnsi="Arial" w:cs="Arial"/>
+          <w:color w:val="000000"/>
+          <w:sz w:val="22"/>
+          <w:szCs w:val="22"/>
+        </w:rPr>
+        <w:t xml:space="preserve"> from the school along with the </w:t>
+      </w:r>
+      <w:proofErr w:type="spellStart"/>
+      <w:r>
+        <w:rPr>
+          <w:rFonts w:ascii="Arial" w:eastAsia="Times New Roman" w:hAnsi="Arial" w:cs="Arial"/>
+          <w:color w:val="000000"/>
+          <w:sz w:val="22"/>
+          <w:szCs w:val="22"/>
+        </w:rPr>
+        <w:t>StudentID</w:t>
+      </w:r>
+      <w:proofErr w:type="spellEnd"/>
+      <w:r>
+        <w:rPr>
+          <w:rFonts w:ascii="Arial" w:eastAsia="Times New Roman" w:hAnsi="Arial" w:cs="Arial"/>
+          <w:color w:val="000000"/>
+          <w:sz w:val="22"/>
+          <w:szCs w:val="22"/>
+        </w:rPr>
+        <w:t>.</w:t>
+      </w:r>
+    </w:p>
+    <w:p>
+      <w:pPr>
+        <w:spacing w:line="480" w:lineRule="auto"/>
+        <w:rPr>
+          <w:rFonts w:ascii="Times New Roman" w:eastAsia="Times New Roman" w:hAnsi="Times New Roman" w:cs="Times New Roman"/>
+        </w:rPr>
+      </w:pPr>
+      <w:proofErr w:type="spellStart"/>
+      <w:r>
+        <w:rPr>
+          <w:rFonts w:ascii="Arial" w:eastAsia="Times New Roman" w:hAnsi="Arial" w:cs="Arial"/>
+          <w:b/>
+          <w:bCs/>
+          <w:color w:val="000000"/>
+          <w:sz w:val="22"/>
+          <w:szCs w:val="22"/>
+        </w:rPr>
+        <w:t>getStudentCourses</w:t>
+      </w:r>
+      <w:proofErr w:type="spellEnd"/>
+      <w:r>
+        <w:rPr>
+          <w:rFonts w:ascii="Arial" w:eastAsia="Times New Roman" w:hAnsi="Arial" w:cs="Arial"/>
+          <w:b/>
+          <w:bCs/>
+          <w:color w:val="000000"/>
+          <w:sz w:val="22"/>
+          <w:szCs w:val="22"/>
+        </w:rPr>
+        <w:t xml:space="preserve"> Function:</w:t>
+      </w:r>
+    </w:p>
+    <w:p>
+      <w:pPr>
+        <w:numPr>
+          <w:ilvl w:val="0"/>
+          <w:numId w:val="11"/>
+        </w:numPr>
+        <w:spacing w:line="480" w:lineRule="auto"/>
+        <w:textAlignment w:val="baseline"/>
+        <w:rPr>
+          <w:rFonts w:ascii="Arial" w:eastAsia="Times New Roman" w:hAnsi="Arial" w:cs="Arial"/>
+          <w:b/>
+          <w:bCs/>
+          <w:color w:val="000000"/>
+          <w:sz w:val="22"/>
+          <w:szCs w:val="22"/>
+        </w:rPr>
+      </w:pPr>
+      <w:r>
+        <w:rPr>
+          <w:rFonts w:ascii="Arial" w:eastAsia="Times New Roman" w:hAnsi="Arial" w:cs="Arial"/>
+          <w:b/>
+          <w:bCs/>
+          <w:color w:val="000000"/>
+          <w:sz w:val="22"/>
+          <w:szCs w:val="22"/>
+        </w:rPr>
+        <w:t xml:space="preserve">Description: </w:t>
+      </w:r>
+      <w:r>
+        <w:rPr>
+          <w:rFonts w:ascii="Arial" w:eastAsia="Times New Roman" w:hAnsi="Arial" w:cs="Arial"/>
+          <w:color w:val="000000"/>
+          <w:sz w:val="22"/>
+          <w:szCs w:val="22"/>
+        </w:rPr>
+        <w:t>This function will return all the courses that a student is taking.</w:t>
+      </w:r>
+    </w:p>
+    <w:p>
+      <w:pPr>
+        <w:numPr>
+          <w:ilvl w:val="0"/>
+          <w:numId w:val="11"/>
+        </w:numPr>
+        <w:spacing w:line="480" w:lineRule="auto"/>
+        <w:textAlignment w:val="baseline"/>
+        <w:rPr>
+          <w:rFonts w:ascii="Arial" w:eastAsia="Times New Roman" w:hAnsi="Arial" w:cs="Arial"/>
+          <w:b/>
+          <w:bCs/>
+          <w:color w:val="000000"/>
+          <w:sz w:val="22"/>
+          <w:szCs w:val="22"/>
+        </w:rPr>
+      </w:pPr>
+      <w:r>
+        <w:rPr>
+          <w:rFonts w:ascii="Arial" w:eastAsia="Times New Roman" w:hAnsi="Arial" w:cs="Arial"/>
+          <w:b/>
+          <w:bCs/>
+          <w:color w:val="000000"/>
+          <w:sz w:val="22"/>
+          <w:szCs w:val="22"/>
+        </w:rPr>
+        <w:t xml:space="preserve">Input: </w:t>
+      </w:r>
+      <w:r>
+        <w:rPr>
+          <w:rFonts w:ascii="Arial" w:eastAsia="Times New Roman" w:hAnsi="Arial" w:cs="Arial"/>
+          <w:color w:val="000000"/>
+          <w:sz w:val="22"/>
+          <w:szCs w:val="22"/>
+        </w:rPr>
+        <w:t xml:space="preserve">The </w:t>
+      </w:r>
+      <w:proofErr w:type="spellStart"/>
+      <w:r>
+        <w:rPr>
+          <w:rFonts w:ascii="Arial" w:eastAsia="Times New Roman" w:hAnsi="Arial" w:cs="Arial"/>
+          <w:color w:val="000000"/>
+          <w:sz w:val="22"/>
+          <w:szCs w:val="22"/>
+        </w:rPr>
+        <w:t>StudentID</w:t>
+      </w:r>
+      <w:proofErr w:type="spellEnd"/>
+      <w:r>
+        <w:rPr>
+          <w:rFonts w:ascii="Arial" w:eastAsia="Times New Roman" w:hAnsi="Arial" w:cs="Arial"/>
+          <w:color w:val="000000"/>
+          <w:sz w:val="22"/>
+          <w:szCs w:val="22"/>
+        </w:rPr>
+        <w:t xml:space="preserve"> of the student to get courses for.</w:t>
+      </w:r>
+    </w:p>
+    <w:p>
+      <w:pPr>
+        <w:numPr>
+          <w:ilvl w:val="0"/>
+          <w:numId w:val="11"/>
+        </w:numPr>
+        <w:spacing w:line="480" w:lineRule="auto"/>
+        <w:textAlignment w:val="baseline"/>
+        <w:rPr>
+          <w:rFonts w:ascii="Arial" w:eastAsia="Times New Roman" w:hAnsi="Arial" w:cs="Arial"/>
+          <w:b/>
+          <w:bCs/>
+          <w:color w:val="000000"/>
+          <w:sz w:val="22"/>
+          <w:szCs w:val="22"/>
+        </w:rPr>
+      </w:pPr>
+      <w:r>
+        <w:rPr>
+          <w:rFonts w:ascii="Arial" w:eastAsia="Times New Roman" w:hAnsi="Arial" w:cs="Arial"/>
+          <w:b/>
+          <w:bCs/>
+          <w:color w:val="000000"/>
+          <w:sz w:val="22"/>
+          <w:szCs w:val="22"/>
+        </w:rPr>
+        <w:t>Steps:</w:t>
+      </w:r>
+    </w:p>
+    <w:p>
+      <w:pPr>
+        <w:numPr>
+          <w:ilvl w:val="1"/>
+          <w:numId w:val="11"/>
+        </w:numPr>
+        <w:spacing w:line="480" w:lineRule="auto"/>
+        <w:textAlignment w:val="baseline"/>
+        <w:rPr>
+          <w:rFonts w:ascii="Arial" w:eastAsia="Times New Roman" w:hAnsi="Arial" w:cs="Arial"/>
+          <w:color w:val="000000"/>
+          <w:sz w:val="22"/>
+          <w:szCs w:val="22"/>
+        </w:rPr>
+      </w:pPr>
+      <w:r>
+        <w:rPr>
+          <w:rFonts w:ascii="Arial" w:eastAsia="Times New Roman" w:hAnsi="Arial" w:cs="Arial"/>
+          <w:color w:val="000000"/>
+          <w:sz w:val="22"/>
+          <w:szCs w:val="22"/>
+        </w:rPr>
+        <w:t xml:space="preserve">The user will input the </w:t>
+      </w:r>
+      <w:proofErr w:type="spellStart"/>
+      <w:r>
+        <w:rPr>
+          <w:rFonts w:ascii="Arial" w:eastAsia="Times New Roman" w:hAnsi="Arial" w:cs="Arial"/>
+          <w:color w:val="000000"/>
+          <w:sz w:val="22"/>
+          <w:szCs w:val="22"/>
+        </w:rPr>
+        <w:t>StudentID</w:t>
+      </w:r>
+      <w:proofErr w:type="spellEnd"/>
+      <w:r>
+        <w:rPr>
+          <w:rFonts w:ascii="Arial" w:eastAsia="Times New Roman" w:hAnsi="Arial" w:cs="Arial"/>
+          <w:color w:val="000000"/>
+          <w:sz w:val="22"/>
+          <w:szCs w:val="22"/>
+        </w:rPr>
+        <w:t xml:space="preserve"> for the desired student.</w:t>
+      </w:r>
+    </w:p>
+    <w:p>
+      <w:pPr>
+        <w:numPr>
+          <w:ilvl w:val="1"/>
+          <w:numId w:val="11"/>
+        </w:numPr>
+        <w:spacing w:line="480" w:lineRule="auto"/>
+        <w:textAlignment w:val="baseline"/>
+        <w:rPr>
+          <w:rFonts w:ascii="Arial" w:eastAsia="Times New Roman" w:hAnsi="Arial" w:cs="Arial"/>
+          <w:color w:val="000000"/>
+          <w:sz w:val="22"/>
+          <w:szCs w:val="22"/>
+        </w:rPr>
+      </w:pPr>
+      <w:r>
+        <w:rPr>
+          <w:rFonts w:ascii="Arial" w:eastAsia="Times New Roman" w:hAnsi="Arial" w:cs="Arial"/>
+          <w:color w:val="000000"/>
+          <w:sz w:val="22"/>
+          <w:szCs w:val="22"/>
+        </w:rPr>
+        <w:lastRenderedPageBreak/>
+        <w:t xml:space="preserve">The function will then access the “Takes” </w:t>
+      </w:r>
+      <w:proofErr w:type="gramStart"/>
+      <w:r>
+        <w:rPr>
+          <w:rFonts w:ascii="Arial" w:eastAsia="Times New Roman" w:hAnsi="Arial" w:cs="Arial"/>
+          <w:color w:val="000000"/>
+          <w:sz w:val="22"/>
+          <w:szCs w:val="22"/>
+        </w:rPr>
+        <w:t>relationship, and</w:t>
+      </w:r>
+      <w:proofErr w:type="gramEnd"/>
+      <w:r>
+        <w:rPr>
+          <w:rFonts w:ascii="Arial" w:eastAsia="Times New Roman" w:hAnsi="Arial" w:cs="Arial"/>
+          <w:color w:val="000000"/>
+          <w:sz w:val="22"/>
+          <w:szCs w:val="22"/>
+        </w:rPr>
+        <w:t xml:space="preserve"> retrieve all the courses that the student is taking by using the </w:t>
+      </w:r>
+      <w:proofErr w:type="spellStart"/>
+      <w:r>
+        <w:rPr>
+          <w:rFonts w:ascii="Arial" w:eastAsia="Times New Roman" w:hAnsi="Arial" w:cs="Arial"/>
+          <w:color w:val="000000"/>
+          <w:sz w:val="22"/>
+          <w:szCs w:val="22"/>
+        </w:rPr>
+        <w:t>StudentID</w:t>
+      </w:r>
+      <w:proofErr w:type="spellEnd"/>
+      <w:r>
+        <w:rPr>
+          <w:rFonts w:ascii="Arial" w:eastAsia="Times New Roman" w:hAnsi="Arial" w:cs="Arial"/>
+          <w:color w:val="000000"/>
+          <w:sz w:val="22"/>
+          <w:szCs w:val="22"/>
+        </w:rPr>
+        <w:t xml:space="preserve"> entered.</w:t>
+      </w:r>
+    </w:p>
+    <w:p>
+      <w:pPr>
+        <w:spacing w:line="480" w:lineRule="auto"/>
+        <w:rPr>
+          <w:rFonts w:ascii="Times New Roman" w:eastAsia="Times New Roman" w:hAnsi="Times New Roman" w:cs="Times New Roman"/>
+        </w:rPr>
+      </w:pPr>
+      <w:proofErr w:type="spellStart"/>
+      <w:r>
+        <w:rPr>
+          <w:rFonts w:ascii="Arial" w:eastAsia="Times New Roman" w:hAnsi="Arial" w:cs="Arial"/>
+          <w:b/>
+          <w:bCs/>
+          <w:color w:val="000000"/>
+          <w:sz w:val="22"/>
+          <w:szCs w:val="22"/>
+        </w:rPr>
+        <w:t>getStudentClubs</w:t>
+      </w:r>
+      <w:proofErr w:type="spellEnd"/>
+      <w:r>
+        <w:rPr>
+          <w:rFonts w:ascii="Arial" w:eastAsia="Times New Roman" w:hAnsi="Arial" w:cs="Arial"/>
+          <w:b/>
+          <w:bCs/>
+          <w:color w:val="000000"/>
+          <w:sz w:val="22"/>
+          <w:szCs w:val="22"/>
+        </w:rPr>
+        <w:t xml:space="preserve"> Function:</w:t>
+      </w:r>
+    </w:p>
+    <w:p>
+      <w:pPr>
+        <w:numPr>
+          <w:ilvl w:val="0"/>
+          <w:numId w:val="12"/>
+        </w:numPr>
+        <w:spacing w:line="480" w:lineRule="auto"/>
+        <w:textAlignment w:val="baseline"/>
+        <w:rPr>
+          <w:rFonts w:ascii="Arial" w:eastAsia="Times New Roman" w:hAnsi="Arial" w:cs="Arial"/>
+          <w:b/>
+          <w:bCs/>
+          <w:color w:val="000000"/>
+          <w:sz w:val="22"/>
+          <w:szCs w:val="22"/>
+        </w:rPr>
+      </w:pPr>
+      <w:r>
+        <w:rPr>
+          <w:rFonts w:ascii="Arial" w:eastAsia="Times New Roman" w:hAnsi="Arial" w:cs="Arial"/>
+          <w:b/>
+          <w:bCs/>
+          <w:color w:val="000000"/>
+          <w:sz w:val="22"/>
+          <w:szCs w:val="22"/>
+        </w:rPr>
+        <w:t xml:space="preserve">Description: </w:t>
+      </w:r>
+      <w:r>
+        <w:rPr>
+          <w:rFonts w:ascii="Arial" w:eastAsia="Times New Roman" w:hAnsi="Arial" w:cs="Arial"/>
+          <w:color w:val="000000"/>
+          <w:sz w:val="22"/>
+          <w:szCs w:val="22"/>
+        </w:rPr>
+        <w:t>This function will return all the clubs that a student is a part of.</w:t>
+      </w:r>
+    </w:p>
+    <w:p>
+      <w:pPr>
+        <w:numPr>
+          <w:ilvl w:val="0"/>
+          <w:numId w:val="12"/>
+        </w:numPr>
+        <w:spacing w:line="480" w:lineRule="auto"/>
+        <w:textAlignment w:val="baseline"/>
+        <w:rPr>
+          <w:rFonts w:ascii="Arial" w:eastAsia="Times New Roman" w:hAnsi="Arial" w:cs="Arial"/>
+          <w:b/>
+          <w:bCs/>
+          <w:color w:val="000000"/>
+          <w:sz w:val="22"/>
+          <w:szCs w:val="22"/>
+        </w:rPr>
+      </w:pPr>
+      <w:r>
+        <w:rPr>
+          <w:rFonts w:ascii="Arial" w:eastAsia="Times New Roman" w:hAnsi="Arial" w:cs="Arial"/>
+          <w:b/>
+          <w:bCs/>
+          <w:color w:val="000000"/>
+          <w:sz w:val="22"/>
+          <w:szCs w:val="22"/>
+        </w:rPr>
+        <w:t xml:space="preserve">Input: </w:t>
+      </w:r>
+      <w:r>
+        <w:rPr>
+          <w:rFonts w:ascii="Arial" w:eastAsia="Times New Roman" w:hAnsi="Arial" w:cs="Arial"/>
+          <w:color w:val="000000"/>
+          <w:sz w:val="22"/>
+          <w:szCs w:val="22"/>
+        </w:rPr>
+        <w:t xml:space="preserve">The </w:t>
+      </w:r>
+      <w:proofErr w:type="spellStart"/>
+      <w:r>
+        <w:rPr>
+          <w:rFonts w:ascii="Arial" w:eastAsia="Times New Roman" w:hAnsi="Arial" w:cs="Arial"/>
+          <w:color w:val="000000"/>
+          <w:sz w:val="22"/>
+          <w:szCs w:val="22"/>
+        </w:rPr>
+        <w:t>StudentID</w:t>
+      </w:r>
+      <w:proofErr w:type="spellEnd"/>
+      <w:r>
+        <w:rPr>
+          <w:rFonts w:ascii="Arial" w:eastAsia="Times New Roman" w:hAnsi="Arial" w:cs="Arial"/>
+          <w:color w:val="000000"/>
+          <w:sz w:val="22"/>
+          <w:szCs w:val="22"/>
+        </w:rPr>
+        <w:t xml:space="preserve"> of the student to get clubs for.</w:t>
+      </w:r>
+    </w:p>
+    <w:p>
+      <w:pPr>
+        <w:numPr>
+          <w:ilvl w:val="0"/>
+          <w:numId w:val="12"/>
+        </w:numPr>
+        <w:spacing w:line="480" w:lineRule="auto"/>
+        <w:textAlignment w:val="baseline"/>
+        <w:rPr>
+          <w:rFonts w:ascii="Arial" w:eastAsia="Times New Roman" w:hAnsi="Arial" w:cs="Arial"/>
+          <w:b/>
+          <w:bCs/>
+          <w:color w:val="000000"/>
+          <w:sz w:val="22"/>
+          <w:szCs w:val="22"/>
+        </w:rPr>
+      </w:pPr>
+      <w:r>
+        <w:rPr>
+          <w:rFonts w:ascii="Arial" w:eastAsia="Times New Roman" w:hAnsi="Arial" w:cs="Arial"/>
+          <w:b/>
+          <w:bCs/>
+          <w:color w:val="000000"/>
+          <w:sz w:val="22"/>
+          <w:szCs w:val="22"/>
+        </w:rPr>
+        <w:t>Steps:</w:t>
+      </w:r>
+    </w:p>
+    <w:p>
+      <w:pPr>
+        <w:numPr>
+          <w:ilvl w:val="1"/>
+          <w:numId w:val="12"/>
+        </w:numPr>
+        <w:spacing w:line="480" w:lineRule="auto"/>
+        <w:textAlignment w:val="baseline"/>
+        <w:rPr>
+          <w:rFonts w:ascii="Arial" w:eastAsia="Times New Roman" w:hAnsi="Arial" w:cs="Arial"/>
+          <w:color w:val="000000"/>
+          <w:sz w:val="22"/>
+          <w:szCs w:val="22"/>
+        </w:rPr>
+      </w:pPr>
+      <w:r>
+        <w:rPr>
+          <w:rFonts w:ascii="Arial" w:eastAsia="Times New Roman" w:hAnsi="Arial" w:cs="Arial"/>
+          <w:color w:val="000000"/>
+          <w:sz w:val="22"/>
+          <w:szCs w:val="22"/>
+        </w:rPr>
+        <w:t xml:space="preserve">The user will input the </w:t>
+      </w:r>
+      <w:proofErr w:type="spellStart"/>
+      <w:r>
+        <w:rPr>
+          <w:rFonts w:ascii="Arial" w:eastAsia="Times New Roman" w:hAnsi="Arial" w:cs="Arial"/>
+          <w:color w:val="000000"/>
+          <w:sz w:val="22"/>
+          <w:szCs w:val="22"/>
+        </w:rPr>
+        <w:t>StudentID</w:t>
+      </w:r>
+      <w:proofErr w:type="spellEnd"/>
+      <w:r>
+        <w:rPr>
+          <w:rFonts w:ascii="Arial" w:eastAsia="Times New Roman" w:hAnsi="Arial" w:cs="Arial"/>
+          <w:color w:val="000000"/>
+          <w:sz w:val="22"/>
+          <w:szCs w:val="22"/>
+        </w:rPr>
+        <w:t xml:space="preserve"> for the desired student.</w:t>
+      </w:r>
+    </w:p>
+    <w:p>
+      <w:pPr>
+        <w:numPr>
+          <w:ilvl w:val="1"/>
+          <w:numId w:val="12"/>
+        </w:numPr>
+        <w:spacing w:line="480" w:lineRule="auto"/>
+        <w:textAlignment w:val="baseline"/>
+        <w:rPr>
+          <w:rFonts w:ascii="Arial" w:eastAsia="Times New Roman" w:hAnsi="Arial" w:cs="Arial"/>
+          <w:color w:val="000000"/>
+          <w:sz w:val="22"/>
+          <w:szCs w:val="22"/>
+        </w:rPr>
+      </w:pPr>
+      <w:r>
+        <w:rPr>
+          <w:rFonts w:ascii="Arial" w:eastAsia="Times New Roman" w:hAnsi="Arial" w:cs="Arial"/>
+          <w:color w:val="000000"/>
+          <w:sz w:val="22"/>
+          <w:szCs w:val="22"/>
+        </w:rPr>
+        <w:t xml:space="preserve">The function will then access the “Joins” </w:t>
+      </w:r>
+      <w:proofErr w:type="gramStart"/>
+      <w:r>
+        <w:rPr>
+          <w:rFonts w:ascii="Arial" w:eastAsia="Times New Roman" w:hAnsi="Arial" w:cs="Arial"/>
+          <w:color w:val="000000"/>
+          <w:sz w:val="22"/>
+          <w:szCs w:val="22"/>
+        </w:rPr>
+        <w:t>relationship, and</w:t>
+      </w:r>
+      <w:proofErr w:type="gramEnd"/>
+      <w:r>
+        <w:rPr>
+          <w:rFonts w:ascii="Arial" w:eastAsia="Times New Roman" w:hAnsi="Arial" w:cs="Arial"/>
+          <w:color w:val="000000"/>
+          <w:sz w:val="22"/>
+          <w:szCs w:val="22"/>
+        </w:rPr>
+        <w:t xml:space="preserve"> retrieve all the club names that the student is a part of using the entered </w:t>
+      </w:r>
+      <w:proofErr w:type="spellStart"/>
+      <w:r>
+        <w:rPr>
+          <w:rFonts w:ascii="Arial" w:eastAsia="Times New Roman" w:hAnsi="Arial" w:cs="Arial"/>
+          <w:color w:val="000000"/>
+          <w:sz w:val="22"/>
+          <w:szCs w:val="22"/>
+        </w:rPr>
+        <w:t>StudentID</w:t>
+      </w:r>
+      <w:proofErr w:type="spellEnd"/>
+      <w:r>
+        <w:rPr>
+          <w:rFonts w:ascii="Arial" w:eastAsia="Times New Roman" w:hAnsi="Arial" w:cs="Arial"/>
+          <w:color w:val="000000"/>
+          <w:sz w:val="22"/>
+          <w:szCs w:val="22"/>
+        </w:rPr>
+        <w:t>.</w:t>
+      </w:r>
+    </w:p>
+    <w:p>
+      <w:pPr>
+        <w:numPr>
+          <w:ilvl w:val="1"/>
+          <w:numId w:val="12"/>
+        </w:numPr>
+        <w:spacing w:line="480" w:lineRule="auto"/>
+        <w:textAlignment w:val="baseline"/>
+        <w:rPr>
+          <w:rFonts w:ascii="Arial" w:eastAsia="Times New Roman" w:hAnsi="Arial" w:cs="Arial"/>
+          <w:color w:val="000000"/>
+          <w:sz w:val="22"/>
+          <w:szCs w:val="22"/>
+        </w:rPr>
+      </w:pPr>
+      <w:r>
+        <w:rPr>
+          <w:rFonts w:ascii="Arial" w:eastAsia="Times New Roman" w:hAnsi="Arial" w:cs="Arial"/>
+          <w:color w:val="000000"/>
+          <w:sz w:val="22"/>
+          <w:szCs w:val="22"/>
+        </w:rPr>
+        <w:t>The function will then return the club names for all the clubs retrieved in the prior step.</w:t>
+      </w:r>
+    </w:p>
+    <w:p>
+      <w:pPr>
+        <w:spacing w:line="480" w:lineRule="auto"/>
+        <w:rPr>
+          <w:rFonts w:ascii="Times New Roman" w:eastAsia="Times New Roman" w:hAnsi="Times New Roman" w:cs="Times New Roman"/>
+        </w:rPr>
+      </w:pPr>
+      <w:proofErr w:type="spellStart"/>
+      <w:r>
+        <w:rPr>
+          <w:rFonts w:ascii="Arial" w:eastAsia="Times New Roman" w:hAnsi="Arial" w:cs="Arial"/>
+          <w:b/>
+          <w:bCs/>
+          <w:color w:val="000000"/>
+          <w:sz w:val="22"/>
+          <w:szCs w:val="22"/>
+        </w:rPr>
+        <w:t>getStudentSchool</w:t>
+      </w:r>
+      <w:proofErr w:type="spellEnd"/>
+      <w:r>
+        <w:rPr>
+          <w:rFonts w:ascii="Arial" w:eastAsia="Times New Roman" w:hAnsi="Arial" w:cs="Arial"/>
+          <w:b/>
+          <w:bCs/>
+          <w:color w:val="000000"/>
+          <w:sz w:val="22"/>
+          <w:szCs w:val="22"/>
+        </w:rPr>
+        <w:t xml:space="preserve"> Function:</w:t>
+      </w:r>
+    </w:p>
+    <w:p>
+      <w:pPr>
+        <w:numPr>
+          <w:ilvl w:val="0"/>
+          <w:numId w:val="13"/>
+        </w:numPr>
+        <w:spacing w:line="480" w:lineRule="auto"/>
+        <w:textAlignment w:val="baseline"/>
+        <w:rPr>
+          <w:rFonts w:ascii="Arial" w:eastAsia="Times New Roman" w:hAnsi="Arial" w:cs="Arial"/>
+          <w:b/>
+          <w:bCs/>
+          <w:color w:val="000000"/>
+          <w:sz w:val="22"/>
+          <w:szCs w:val="22"/>
+        </w:rPr>
+      </w:pPr>
+      <w:r>
+        <w:rPr>
+          <w:rFonts w:ascii="Arial" w:eastAsia="Times New Roman" w:hAnsi="Arial" w:cs="Arial"/>
+          <w:b/>
+          <w:bCs/>
+          <w:color w:val="000000"/>
+          <w:sz w:val="22"/>
+          <w:szCs w:val="22"/>
+        </w:rPr>
+        <w:t xml:space="preserve">Description: </w:t>
+      </w:r>
+      <w:r>
+        <w:rPr>
+          <w:rFonts w:ascii="Arial" w:eastAsia="Times New Roman" w:hAnsi="Arial" w:cs="Arial"/>
+          <w:color w:val="000000"/>
+          <w:sz w:val="22"/>
+          <w:szCs w:val="22"/>
+        </w:rPr>
+        <w:t>This function will return the school that a particular student of interest attends.</w:t>
+      </w:r>
+    </w:p>
+    <w:p>
+      <w:pPr>
+        <w:numPr>
+          <w:ilvl w:val="0"/>
+          <w:numId w:val="13"/>
+        </w:numPr>
+        <w:spacing w:line="480" w:lineRule="auto"/>
+        <w:textAlignment w:val="baseline"/>
+        <w:rPr>
+          <w:rFonts w:ascii="Arial" w:eastAsia="Times New Roman" w:hAnsi="Arial" w:cs="Arial"/>
+          <w:b/>
+          <w:bCs/>
+          <w:color w:val="000000"/>
+          <w:sz w:val="22"/>
+          <w:szCs w:val="22"/>
+        </w:rPr>
+      </w:pPr>
+      <w:r>
+        <w:rPr>
+          <w:rFonts w:ascii="Arial" w:eastAsia="Times New Roman" w:hAnsi="Arial" w:cs="Arial"/>
+          <w:b/>
+          <w:bCs/>
+          <w:color w:val="000000"/>
+          <w:sz w:val="22"/>
+          <w:szCs w:val="22"/>
+        </w:rPr>
+        <w:t xml:space="preserve">Input: </w:t>
+      </w:r>
+      <w:r>
+        <w:rPr>
+          <w:rFonts w:ascii="Arial" w:eastAsia="Times New Roman" w:hAnsi="Arial" w:cs="Arial"/>
+          <w:color w:val="000000"/>
+          <w:sz w:val="22"/>
+          <w:szCs w:val="22"/>
+        </w:rPr>
+        <w:t xml:space="preserve">The </w:t>
+      </w:r>
+      <w:proofErr w:type="spellStart"/>
+      <w:r>
+        <w:rPr>
+          <w:rFonts w:ascii="Arial" w:eastAsia="Times New Roman" w:hAnsi="Arial" w:cs="Arial"/>
+          <w:color w:val="000000"/>
+          <w:sz w:val="22"/>
+          <w:szCs w:val="22"/>
+        </w:rPr>
+        <w:t>StudentID</w:t>
+      </w:r>
+      <w:proofErr w:type="spellEnd"/>
+      <w:r>
+        <w:rPr>
+          <w:rFonts w:ascii="Arial" w:eastAsia="Times New Roman" w:hAnsi="Arial" w:cs="Arial"/>
+          <w:color w:val="000000"/>
+          <w:sz w:val="22"/>
+          <w:szCs w:val="22"/>
+        </w:rPr>
+        <w:t xml:space="preserve"> of the student to get school for.</w:t>
+      </w:r>
+    </w:p>
+    <w:p>
+      <w:pPr>
+        <w:numPr>
+          <w:ilvl w:val="0"/>
+          <w:numId w:val="13"/>
+        </w:numPr>
+        <w:spacing w:line="480" w:lineRule="auto"/>
+        <w:textAlignment w:val="baseline"/>
+        <w:rPr>
+          <w:rFonts w:ascii="Arial" w:eastAsia="Times New Roman" w:hAnsi="Arial" w:cs="Arial"/>
+          <w:b/>
+          <w:bCs/>
+          <w:color w:val="000000"/>
+          <w:sz w:val="22"/>
+          <w:szCs w:val="22"/>
+        </w:rPr>
+      </w:pPr>
+      <w:r>
+        <w:rPr>
+          <w:rFonts w:ascii="Arial" w:eastAsia="Times New Roman" w:hAnsi="Arial" w:cs="Arial"/>
+          <w:b/>
+          <w:bCs/>
+          <w:color w:val="000000"/>
+          <w:sz w:val="22"/>
+          <w:szCs w:val="22"/>
+        </w:rPr>
+        <w:t>Steps:</w:t>
+      </w:r>
+    </w:p>
+    <w:p>
+      <w:pPr>
+        <w:numPr>
+          <w:ilvl w:val="1"/>
+          <w:numId w:val="13"/>
+        </w:numPr>
+        <w:spacing w:line="480" w:lineRule="auto"/>
+        <w:textAlignment w:val="baseline"/>
+        <w:rPr>
+          <w:rFonts w:ascii="Arial" w:eastAsia="Times New Roman" w:hAnsi="Arial" w:cs="Arial"/>
+          <w:color w:val="000000"/>
+          <w:sz w:val="22"/>
+          <w:szCs w:val="22"/>
+        </w:rPr>
+      </w:pPr>
+      <w:r>
+        <w:rPr>
+          <w:rFonts w:ascii="Arial" w:eastAsia="Times New Roman" w:hAnsi="Arial" w:cs="Arial"/>
+          <w:color w:val="000000"/>
+          <w:sz w:val="22"/>
+          <w:szCs w:val="22"/>
+        </w:rPr>
+        <w:t xml:space="preserve">The user will input the </w:t>
+      </w:r>
+      <w:proofErr w:type="spellStart"/>
+      <w:r>
+        <w:rPr>
+          <w:rFonts w:ascii="Arial" w:eastAsia="Times New Roman" w:hAnsi="Arial" w:cs="Arial"/>
+          <w:color w:val="000000"/>
+          <w:sz w:val="22"/>
+          <w:szCs w:val="22"/>
+        </w:rPr>
+        <w:t>StudentID</w:t>
+      </w:r>
+      <w:proofErr w:type="spellEnd"/>
+      <w:r>
+        <w:rPr>
+          <w:rFonts w:ascii="Arial" w:eastAsia="Times New Roman" w:hAnsi="Arial" w:cs="Arial"/>
+          <w:color w:val="000000"/>
+          <w:sz w:val="22"/>
+          <w:szCs w:val="22"/>
+        </w:rPr>
+        <w:t xml:space="preserve"> for the desired student.</w:t>
+      </w:r>
+    </w:p>
+    <w:p>
+      <w:pPr>
+        <w:numPr>
+          <w:ilvl w:val="1"/>
+          <w:numId w:val="13"/>
+        </w:numPr>
+        <w:spacing w:line="480" w:lineRule="auto"/>
+        <w:textAlignment w:val="baseline"/>
+        <w:rPr>
+          <w:rFonts w:ascii="Arial" w:eastAsia="Times New Roman" w:hAnsi="Arial" w:cs="Arial"/>
+          <w:color w:val="000000"/>
+          <w:sz w:val="22"/>
+          <w:szCs w:val="22"/>
+        </w:rPr>
+      </w:pPr>
+      <w:r>
+        <w:rPr>
+          <w:rFonts w:ascii="Arial" w:eastAsia="Times New Roman" w:hAnsi="Arial" w:cs="Arial"/>
+          <w:color w:val="000000"/>
+          <w:sz w:val="22"/>
+          <w:szCs w:val="22"/>
+        </w:rPr>
+        <w:t xml:space="preserve">The function will then access the “Attends” </w:t>
+      </w:r>
+      <w:proofErr w:type="gramStart"/>
+      <w:r>
+        <w:rPr>
+          <w:rFonts w:ascii="Arial" w:eastAsia="Times New Roman" w:hAnsi="Arial" w:cs="Arial"/>
+          <w:color w:val="000000"/>
+          <w:sz w:val="22"/>
+          <w:szCs w:val="22"/>
+        </w:rPr>
+        <w:t>relationship, and</w:t>
+      </w:r>
+      <w:proofErr w:type="gramEnd"/>
+      <w:r>
+        <w:rPr>
+          <w:rFonts w:ascii="Arial" w:eastAsia="Times New Roman" w:hAnsi="Arial" w:cs="Arial"/>
+          <w:color w:val="000000"/>
+          <w:sz w:val="22"/>
+          <w:szCs w:val="22"/>
+        </w:rPr>
+        <w:t xml:space="preserve"> retrieve the name and address of the school they attend.</w:t>
+      </w:r>
+    </w:p>
+    <w:p>
+      <w:pPr>
+        <w:numPr>
+          <w:ilvl w:val="1"/>
+          <w:numId w:val="13"/>
+        </w:numPr>
+        <w:spacing w:line="480" w:lineRule="auto"/>
+        <w:textAlignment w:val="baseline"/>
+        <w:rPr>
+          <w:rFonts w:ascii="Arial" w:eastAsia="Times New Roman" w:hAnsi="Arial" w:cs="Arial"/>
+          <w:color w:val="000000"/>
+          <w:sz w:val="22"/>
+          <w:szCs w:val="22"/>
+        </w:rPr>
+      </w:pPr>
+      <w:r>
+        <w:rPr>
+          <w:rFonts w:ascii="Arial" w:eastAsia="Times New Roman" w:hAnsi="Arial" w:cs="Arial"/>
+          <w:color w:val="000000"/>
+          <w:sz w:val="22"/>
+          <w:szCs w:val="22"/>
+        </w:rPr>
+        <w:t xml:space="preserve">The function will then give the </w:t>
+      </w:r>
+      <w:proofErr w:type="gramStart"/>
+      <w:r>
+        <w:rPr>
+          <w:rFonts w:ascii="Arial" w:eastAsia="Times New Roman" w:hAnsi="Arial" w:cs="Arial"/>
+          <w:color w:val="000000"/>
+          <w:sz w:val="22"/>
+          <w:szCs w:val="22"/>
+        </w:rPr>
+        <w:t>school</w:t>
+      </w:r>
+      <w:proofErr w:type="gramEnd"/>
+      <w:r>
+        <w:rPr>
+          <w:rFonts w:ascii="Arial" w:eastAsia="Times New Roman" w:hAnsi="Arial" w:cs="Arial"/>
+          <w:color w:val="000000"/>
+          <w:sz w:val="22"/>
+          <w:szCs w:val="22"/>
+        </w:rPr>
+        <w:t xml:space="preserve"> name and address of the student from the prior step.</w:t>
+      </w:r>
+    </w:p>
+    <w:p>
+      <w:pPr>
+        <w:spacing w:line="480" w:lineRule="auto"/>
+        <w:rPr>
+          <w:rFonts w:ascii="Times New Roman" w:eastAsia="Times New Roman" w:hAnsi="Times New Roman" w:cs="Times New Roman"/>
+        </w:rPr>
+      </w:pPr>
+      <w:proofErr w:type="spellStart"/>
+      <w:r>
+        <w:rPr>
+          <w:rFonts w:ascii="Arial" w:eastAsia="Times New Roman" w:hAnsi="Arial" w:cs="Arial"/>
+          <w:b/>
+          <w:bCs/>
+          <w:color w:val="000000"/>
+          <w:sz w:val="22"/>
+          <w:szCs w:val="22"/>
+        </w:rPr>
+        <w:t>calcGradCreds</w:t>
+      </w:r>
+      <w:proofErr w:type="spellEnd"/>
+      <w:r>
+        <w:rPr>
+          <w:rFonts w:ascii="Arial" w:eastAsia="Times New Roman" w:hAnsi="Arial" w:cs="Arial"/>
+          <w:b/>
+          <w:bCs/>
+          <w:color w:val="000000"/>
+          <w:sz w:val="22"/>
+          <w:szCs w:val="22"/>
+        </w:rPr>
+        <w:t xml:space="preserve"> Function:</w:t>
+      </w:r>
+    </w:p>
+    <w:p>
+      <w:pPr>
+        <w:numPr>
+          <w:ilvl w:val="0"/>
+          <w:numId w:val="14"/>
+        </w:numPr>
+        <w:spacing w:line="480" w:lineRule="auto"/>
+        <w:textAlignment w:val="baseline"/>
+        <w:rPr>
+          <w:rFonts w:ascii="Arial" w:eastAsia="Times New Roman" w:hAnsi="Arial" w:cs="Arial"/>
+          <w:b/>
+          <w:bCs/>
+          <w:color w:val="000000"/>
+          <w:sz w:val="22"/>
+          <w:szCs w:val="22"/>
+        </w:rPr>
+      </w:pPr>
+      <w:r>
+        <w:rPr>
+          <w:rFonts w:ascii="Arial" w:eastAsia="Times New Roman" w:hAnsi="Arial" w:cs="Arial"/>
+          <w:b/>
+          <w:bCs/>
+          <w:color w:val="000000"/>
+          <w:sz w:val="22"/>
+          <w:szCs w:val="22"/>
+        </w:rPr>
+        <w:t xml:space="preserve">Description: </w:t>
+      </w:r>
+      <w:r>
+        <w:rPr>
+          <w:rFonts w:ascii="Arial" w:eastAsia="Times New Roman" w:hAnsi="Arial" w:cs="Arial"/>
+          <w:color w:val="000000"/>
+          <w:sz w:val="22"/>
+          <w:szCs w:val="22"/>
+        </w:rPr>
+        <w:t>This function will calculate and return the number of credits a student has left before they graduate.</w:t>
+      </w:r>
+    </w:p>
+    <w:p>
+      <w:pPr>
+        <w:numPr>
+          <w:ilvl w:val="0"/>
+          <w:numId w:val="14"/>
+        </w:numPr>
+        <w:spacing w:line="480" w:lineRule="auto"/>
+        <w:textAlignment w:val="baseline"/>
+        <w:rPr>
+          <w:rFonts w:ascii="Arial" w:eastAsia="Times New Roman" w:hAnsi="Arial" w:cs="Arial"/>
+          <w:b/>
+          <w:bCs/>
+          <w:color w:val="000000"/>
+          <w:sz w:val="22"/>
+          <w:szCs w:val="22"/>
+        </w:rPr>
+      </w:pPr>
+      <w:r>
+        <w:rPr>
+          <w:rFonts w:ascii="Arial" w:eastAsia="Times New Roman" w:hAnsi="Arial" w:cs="Arial"/>
+          <w:b/>
+          <w:bCs/>
+          <w:color w:val="000000"/>
+          <w:sz w:val="22"/>
+          <w:szCs w:val="22"/>
+        </w:rPr>
+        <w:t xml:space="preserve">Input: </w:t>
+      </w:r>
+      <w:proofErr w:type="spellStart"/>
+      <w:r>
+        <w:rPr>
+          <w:rFonts w:ascii="Arial" w:eastAsia="Times New Roman" w:hAnsi="Arial" w:cs="Arial"/>
+          <w:color w:val="000000"/>
+          <w:sz w:val="22"/>
+          <w:szCs w:val="22"/>
+        </w:rPr>
+        <w:t>StudentID</w:t>
+      </w:r>
+      <w:proofErr w:type="spellEnd"/>
+      <w:r>
+        <w:rPr>
+          <w:rFonts w:ascii="Arial" w:eastAsia="Times New Roman" w:hAnsi="Arial" w:cs="Arial"/>
+          <w:color w:val="000000"/>
+          <w:sz w:val="22"/>
+          <w:szCs w:val="22"/>
+        </w:rPr>
+        <w:t xml:space="preserve"> and number of credits required for graduation.</w:t>
+      </w:r>
+    </w:p>
+    <w:p>
+      <w:pPr>
+        <w:numPr>
+          <w:ilvl w:val="0"/>
+          <w:numId w:val="14"/>
+        </w:numPr>
+        <w:spacing w:line="480" w:lineRule="auto"/>
+        <w:textAlignment w:val="baseline"/>
+        <w:rPr>
+          <w:rFonts w:ascii="Arial" w:eastAsia="Times New Roman" w:hAnsi="Arial" w:cs="Arial"/>
+          <w:b/>
+          <w:bCs/>
+          <w:color w:val="000000"/>
+          <w:sz w:val="22"/>
+          <w:szCs w:val="22"/>
+        </w:rPr>
+      </w:pPr>
+      <w:r>
+        <w:rPr>
+          <w:rFonts w:ascii="Arial" w:eastAsia="Times New Roman" w:hAnsi="Arial" w:cs="Arial"/>
+          <w:b/>
+          <w:bCs/>
+          <w:color w:val="000000"/>
+          <w:sz w:val="22"/>
+          <w:szCs w:val="22"/>
+        </w:rPr>
+        <w:t>Steps:</w:t>
+      </w:r>
+    </w:p>
+    <w:p>
+      <w:pPr>
+        <w:numPr>
+          <w:ilvl w:val="1"/>
+          <w:numId w:val="14"/>
+        </w:numPr>
+        <w:spacing w:line="480" w:lineRule="auto"/>
+        <w:textAlignment w:val="baseline"/>
+        <w:rPr>
+          <w:rFonts w:ascii="Arial" w:eastAsia="Times New Roman" w:hAnsi="Arial" w:cs="Arial"/>
+          <w:color w:val="000000"/>
+          <w:sz w:val="22"/>
+          <w:szCs w:val="22"/>
+        </w:rPr>
+      </w:pPr>
+      <w:r>
+        <w:rPr>
+          <w:rFonts w:ascii="Arial" w:eastAsia="Times New Roman" w:hAnsi="Arial" w:cs="Arial"/>
+          <w:color w:val="000000"/>
+          <w:sz w:val="22"/>
+          <w:szCs w:val="22"/>
+        </w:rPr>
         <w:lastRenderedPageBreak/>
         <w:t xml:space="preserve">The user will input the </w:t>
       </w:r>
-      <w:proofErr w:type="gramStart"/>
-      <w:r>
-        <w:rPr>
-          <w:rFonts w:ascii="Arial" w:eastAsia="Times New Roman" w:hAnsi="Arial" w:cs="Arial"/>
-          <w:color w:val="000000"/>
-          <w:sz w:val="22"/>
-          <w:szCs w:val="22"/>
-        </w:rPr>
-        <w:t>school</w:t>
-      </w:r>
-      <w:proofErr w:type="gramEnd"/>
-      <w:r>
-        <w:rPr>
-          <w:rFonts w:ascii="Arial" w:eastAsia="Times New Roman" w:hAnsi="Arial" w:cs="Arial"/>
-          <w:color w:val="000000"/>
-          <w:sz w:val="22"/>
-          <w:szCs w:val="22"/>
-        </w:rPr>
-        <w:t xml:space="preserve"> name to get max/min from as well as if they want the max or min GPA.</w:t>
-      </w:r>
-    </w:p>
-    <w:p>
-      <w:pPr>
-        <w:numPr>
-          <w:ilvl w:val="1"/>
-          <w:numId w:val="10"/>
-        </w:numPr>
-        <w:spacing w:line="480" w:lineRule="auto"/>
-        <w:textAlignment w:val="baseline"/>
-        <w:rPr>
-          <w:rFonts w:ascii="Arial" w:eastAsia="Times New Roman" w:hAnsi="Arial" w:cs="Arial"/>
-          <w:color w:val="000000"/>
-          <w:sz w:val="22"/>
-          <w:szCs w:val="22"/>
-        </w:rPr>
-      </w:pPr>
-      <w:r>
-        <w:rPr>
-          <w:rFonts w:ascii="Arial" w:eastAsia="Times New Roman" w:hAnsi="Arial" w:cs="Arial"/>
-          <w:color w:val="000000"/>
-          <w:sz w:val="22"/>
-          <w:szCs w:val="22"/>
-        </w:rPr>
-        <w:t xml:space="preserve">The function will then access and get the </w:t>
-      </w:r>
       <w:proofErr w:type="spellStart"/>
       <w:r>
         <w:rPr>
@@ -2442,7 +3885,7 @@
           <w:sz w:val="22"/>
           <w:szCs w:val="22"/>
         </w:rPr>
-        <w:t>StudentID’s</w:t>
+        <w:t>StudentID</w:t>
       </w:r>
       <w:proofErr w:type="spellEnd"/>
       <w:r>
@@ -2452,1177 +3895,7 @@
           <w:sz w:val="22"/>
           <w:szCs w:val="22"/>
         </w:rPr>
-        <w:t xml:space="preserve"> for the </w:t>
-      </w:r>
-      <w:proofErr w:type="gramStart"/>
-      <w:r>
-        <w:rPr>
-          <w:rFonts w:ascii="Arial" w:eastAsia="Times New Roman" w:hAnsi="Arial" w:cs="Arial"/>
-          <w:color w:val="000000"/>
-          <w:sz w:val="22"/>
-          <w:szCs w:val="22"/>
-        </w:rPr>
-        <w:t>student’s</w:t>
-      </w:r>
-      <w:proofErr w:type="gramEnd"/>
-      <w:r>
-        <w:rPr>
-          <w:rFonts w:ascii="Arial" w:eastAsia="Times New Roman" w:hAnsi="Arial" w:cs="Arial"/>
-          <w:color w:val="000000"/>
-          <w:sz w:val="22"/>
-          <w:szCs w:val="22"/>
-        </w:rPr>
-        <w:t xml:space="preserve"> at a particular school.</w:t>
-      </w:r>
-    </w:p>
-    <w:p>
-      <w:pPr>
-        <w:numPr>
-          <w:ilvl w:val="1"/>
-          <w:numId w:val="10"/>
-        </w:numPr>
-        <w:spacing w:line="480" w:lineRule="auto"/>
-        <w:textAlignment w:val="baseline"/>
-        <w:rPr>
-          <w:rFonts w:ascii="Arial" w:eastAsia="Times New Roman" w:hAnsi="Arial" w:cs="Arial"/>
-          <w:color w:val="000000"/>
-          <w:sz w:val="22"/>
-          <w:szCs w:val="22"/>
-        </w:rPr>
-      </w:pPr>
-      <w:r>
-        <w:rPr>
-          <w:rFonts w:ascii="Arial" w:eastAsia="Times New Roman" w:hAnsi="Arial" w:cs="Arial"/>
-          <w:color w:val="000000"/>
-          <w:sz w:val="22"/>
-          <w:szCs w:val="22"/>
-        </w:rPr>
-        <w:t xml:space="preserve">Then the function will take those </w:t>
-      </w:r>
-      <w:proofErr w:type="spellStart"/>
-      <w:r>
-        <w:rPr>
-          <w:rFonts w:ascii="Arial" w:eastAsia="Times New Roman" w:hAnsi="Arial" w:cs="Arial"/>
-          <w:color w:val="000000"/>
-          <w:sz w:val="22"/>
-          <w:szCs w:val="22"/>
-        </w:rPr>
-        <w:t>StudentID’s</w:t>
-      </w:r>
-      <w:proofErr w:type="spellEnd"/>
-      <w:r>
-        <w:rPr>
-          <w:rFonts w:ascii="Arial" w:eastAsia="Times New Roman" w:hAnsi="Arial" w:cs="Arial"/>
-          <w:color w:val="000000"/>
-          <w:sz w:val="22"/>
-          <w:szCs w:val="22"/>
-        </w:rPr>
-        <w:t xml:space="preserve"> and cross reference with the “</w:t>
-      </w:r>
-      <w:proofErr w:type="spellStart"/>
-      <w:r>
-        <w:rPr>
-          <w:rFonts w:ascii="Arial" w:eastAsia="Times New Roman" w:hAnsi="Arial" w:cs="Arial"/>
-          <w:color w:val="000000"/>
-          <w:sz w:val="22"/>
-          <w:szCs w:val="22"/>
-        </w:rPr>
-        <w:t>Academic_Record</w:t>
-      </w:r>
-      <w:proofErr w:type="spellEnd"/>
-      <w:r>
-        <w:rPr>
-          <w:rFonts w:ascii="Arial" w:eastAsia="Times New Roman" w:hAnsi="Arial" w:cs="Arial"/>
-          <w:color w:val="000000"/>
-          <w:sz w:val="22"/>
-          <w:szCs w:val="22"/>
-        </w:rPr>
-        <w:t>” relation.</w:t>
-      </w:r>
-    </w:p>
-    <w:p>
-      <w:pPr>
-        <w:numPr>
-          <w:ilvl w:val="1"/>
-          <w:numId w:val="10"/>
-        </w:numPr>
-        <w:spacing w:line="480" w:lineRule="auto"/>
-        <w:textAlignment w:val="baseline"/>
-        <w:rPr>
-          <w:rFonts w:ascii="Arial" w:eastAsia="Times New Roman" w:hAnsi="Arial" w:cs="Arial"/>
-          <w:color w:val="000000"/>
-          <w:sz w:val="22"/>
-          <w:szCs w:val="22"/>
-        </w:rPr>
-      </w:pPr>
-      <w:r>
-        <w:rPr>
-          <w:rFonts w:ascii="Arial" w:eastAsia="Times New Roman" w:hAnsi="Arial" w:cs="Arial"/>
-          <w:color w:val="000000"/>
-          <w:sz w:val="22"/>
-          <w:szCs w:val="22"/>
-        </w:rPr>
-        <w:t xml:space="preserve">Using the cross reference of </w:t>
-      </w:r>
-      <w:proofErr w:type="spellStart"/>
-      <w:r>
-        <w:rPr>
-          <w:rFonts w:ascii="Arial" w:eastAsia="Times New Roman" w:hAnsi="Arial" w:cs="Arial"/>
-          <w:color w:val="000000"/>
-          <w:sz w:val="22"/>
-          <w:szCs w:val="22"/>
-        </w:rPr>
-        <w:t>StudentID’s</w:t>
-      </w:r>
-      <w:proofErr w:type="spellEnd"/>
-      <w:r>
-        <w:rPr>
-          <w:rFonts w:ascii="Arial" w:eastAsia="Times New Roman" w:hAnsi="Arial" w:cs="Arial"/>
-          <w:color w:val="000000"/>
-          <w:sz w:val="22"/>
-          <w:szCs w:val="22"/>
-        </w:rPr>
-        <w:t xml:space="preserve"> from the School and Academic Records, the function will use an aggregate function to get the max/min </w:t>
-      </w:r>
-      <w:proofErr w:type="spellStart"/>
-      <w:r>
-        <w:rPr>
-          <w:rFonts w:ascii="Arial" w:eastAsia="Times New Roman" w:hAnsi="Arial" w:cs="Arial"/>
-          <w:color w:val="000000"/>
-          <w:sz w:val="22"/>
-          <w:szCs w:val="22"/>
-        </w:rPr>
-        <w:t>gpa</w:t>
-      </w:r>
-      <w:proofErr w:type="spellEnd"/>
-      <w:r>
-        <w:rPr>
-          <w:rFonts w:ascii="Arial" w:eastAsia="Times New Roman" w:hAnsi="Arial" w:cs="Arial"/>
-          <w:color w:val="000000"/>
-          <w:sz w:val="22"/>
-          <w:szCs w:val="22"/>
-        </w:rPr>
-        <w:t xml:space="preserve"> from the school along with the </w:t>
-      </w:r>
-      <w:proofErr w:type="spellStart"/>
-      <w:r>
-        <w:rPr>
-          <w:rFonts w:ascii="Arial" w:eastAsia="Times New Roman" w:hAnsi="Arial" w:cs="Arial"/>
-          <w:color w:val="000000"/>
-          <w:sz w:val="22"/>
-          <w:szCs w:val="22"/>
-        </w:rPr>
-        <w:t>StudentID</w:t>
-      </w:r>
-      <w:proofErr w:type="spellEnd"/>
-      <w:r>
-        <w:rPr>
-          <w:rFonts w:ascii="Arial" w:eastAsia="Times New Roman" w:hAnsi="Arial" w:cs="Arial"/>
-          <w:color w:val="000000"/>
-          <w:sz w:val="22"/>
-          <w:szCs w:val="22"/>
-        </w:rPr>
-        <w:t>.</w:t>
-      </w:r>
-    </w:p>
-    <w:p>
-      <w:pPr>
-        <w:spacing w:line="480" w:lineRule="auto"/>
-        <w:rPr>
-          <w:rFonts w:ascii="Times New Roman" w:eastAsia="Times New Roman" w:hAnsi="Times New Roman" w:cs="Times New Roman"/>
-        </w:rPr>
-      </w:pPr>
-      <w:proofErr w:type="spellStart"/>
-      <w:r>
-        <w:rPr>
-          <w:rFonts w:ascii="Arial" w:eastAsia="Times New Roman" w:hAnsi="Arial" w:cs="Arial"/>
-          <w:b/>
-          <w:bCs/>
-          <w:color w:val="000000"/>
-          <w:sz w:val="22"/>
-          <w:szCs w:val="22"/>
-        </w:rPr>
-        <w:t>getStudentCourses</w:t>
-      </w:r>
-      <w:proofErr w:type="spellEnd"/>
-      <w:r>
-        <w:rPr>
-          <w:rFonts w:ascii="Arial" w:eastAsia="Times New Roman" w:hAnsi="Arial" w:cs="Arial"/>
-          <w:b/>
-          <w:bCs/>
-          <w:color w:val="000000"/>
-          <w:sz w:val="22"/>
-          <w:szCs w:val="22"/>
-        </w:rPr>
-        <w:t xml:space="preserve"> Function:</w:t>
-      </w:r>
-    </w:p>
-    <w:p>
-      <w:pPr>
-        <w:numPr>
-          <w:ilvl w:val="0"/>
-          <w:numId w:val="11"/>
-        </w:numPr>
-        <w:spacing w:line="480" w:lineRule="auto"/>
-        <w:textAlignment w:val="baseline"/>
-        <w:rPr>
-          <w:rFonts w:ascii="Arial" w:eastAsia="Times New Roman" w:hAnsi="Arial" w:cs="Arial"/>
-          <w:b/>
-          <w:bCs/>
-          <w:color w:val="000000"/>
-          <w:sz w:val="22"/>
-          <w:szCs w:val="22"/>
-        </w:rPr>
-      </w:pPr>
-      <w:r>
-        <w:rPr>
-          <w:rFonts w:ascii="Arial" w:eastAsia="Times New Roman" w:hAnsi="Arial" w:cs="Arial"/>
-          <w:b/>
-          <w:bCs/>
-          <w:color w:val="000000"/>
-          <w:sz w:val="22"/>
-          <w:szCs w:val="22"/>
-        </w:rPr>
-        <w:t xml:space="preserve">Description: </w:t>
-      </w:r>
-      <w:r>
-        <w:rPr>
-          <w:rFonts w:ascii="Arial" w:eastAsia="Times New Roman" w:hAnsi="Arial" w:cs="Arial"/>
-          <w:color w:val="000000"/>
-          <w:sz w:val="22"/>
-          <w:szCs w:val="22"/>
-        </w:rPr>
-        <w:t>This function will return all the courses that a student is taking.</w:t>
-      </w:r>
-    </w:p>
-    <w:p>
-      <w:pPr>
-        <w:numPr>
-          <w:ilvl w:val="0"/>
-          <w:numId w:val="11"/>
-        </w:numPr>
-        <w:spacing w:line="480" w:lineRule="auto"/>
-        <w:textAlignment w:val="baseline"/>
-        <w:rPr>
-          <w:rFonts w:ascii="Arial" w:eastAsia="Times New Roman" w:hAnsi="Arial" w:cs="Arial"/>
-          <w:b/>
-          <w:bCs/>
-          <w:color w:val="000000"/>
-          <w:sz w:val="22"/>
-          <w:szCs w:val="22"/>
-        </w:rPr>
-      </w:pPr>
-      <w:r>
-        <w:rPr>
-          <w:rFonts w:ascii="Arial" w:eastAsia="Times New Roman" w:hAnsi="Arial" w:cs="Arial"/>
-          <w:b/>
-          <w:bCs/>
-          <w:color w:val="000000"/>
-          <w:sz w:val="22"/>
-          <w:szCs w:val="22"/>
-        </w:rPr>
-        <w:t xml:space="preserve">Input: </w:t>
-      </w:r>
-      <w:r>
-        <w:rPr>
-          <w:rFonts w:ascii="Arial" w:eastAsia="Times New Roman" w:hAnsi="Arial" w:cs="Arial"/>
-          <w:color w:val="000000"/>
-          <w:sz w:val="22"/>
-          <w:szCs w:val="22"/>
-        </w:rPr>
-        <w:t xml:space="preserve">The </w:t>
-      </w:r>
-      <w:proofErr w:type="spellStart"/>
-      <w:r>
-        <w:rPr>
-          <w:rFonts w:ascii="Arial" w:eastAsia="Times New Roman" w:hAnsi="Arial" w:cs="Arial"/>
-          <w:color w:val="000000"/>
-          <w:sz w:val="22"/>
-          <w:szCs w:val="22"/>
-        </w:rPr>
-        <w:t>StudentID</w:t>
-      </w:r>
-      <w:proofErr w:type="spellEnd"/>
-      <w:r>
-        <w:rPr>
-          <w:rFonts w:ascii="Arial" w:eastAsia="Times New Roman" w:hAnsi="Arial" w:cs="Arial"/>
-          <w:color w:val="000000"/>
-          <w:sz w:val="22"/>
-          <w:szCs w:val="22"/>
-        </w:rPr>
-        <w:t xml:space="preserve"> of the student to get courses for.</w:t>
-      </w:r>
-    </w:p>
-    <w:p>
-      <w:pPr>
-        <w:numPr>
-          <w:ilvl w:val="0"/>
-          <w:numId w:val="11"/>
-        </w:numPr>
-        <w:spacing w:line="480" w:lineRule="auto"/>
-        <w:textAlignment w:val="baseline"/>
-        <w:rPr>
-          <w:rFonts w:ascii="Arial" w:eastAsia="Times New Roman" w:hAnsi="Arial" w:cs="Arial"/>
-          <w:b/>
-          <w:bCs/>
-          <w:color w:val="000000"/>
-          <w:sz w:val="22"/>
-          <w:szCs w:val="22"/>
-        </w:rPr>
-      </w:pPr>
-      <w:r>
-        <w:rPr>
-          <w:rFonts w:ascii="Arial" w:eastAsia="Times New Roman" w:hAnsi="Arial" w:cs="Arial"/>
-          <w:b/>
-          <w:bCs/>
-          <w:color w:val="000000"/>
-          <w:sz w:val="22"/>
-          <w:szCs w:val="22"/>
-        </w:rPr>
-        <w:t>Steps:</w:t>
-      </w:r>
-    </w:p>
-    <w:p>
-      <w:pPr>
-        <w:numPr>
-          <w:ilvl w:val="1"/>
-          <w:numId w:val="11"/>
-        </w:numPr>
-        <w:spacing w:line="480" w:lineRule="auto"/>
-        <w:textAlignment w:val="baseline"/>
-        <w:rPr>
-          <w:rFonts w:ascii="Arial" w:eastAsia="Times New Roman" w:hAnsi="Arial" w:cs="Arial"/>
-          <w:color w:val="000000"/>
-          <w:sz w:val="22"/>
-          <w:szCs w:val="22"/>
-        </w:rPr>
-      </w:pPr>
-      <w:r>
-        <w:rPr>
-          <w:rFonts w:ascii="Arial" w:eastAsia="Times New Roman" w:hAnsi="Arial" w:cs="Arial"/>
-          <w:color w:val="000000"/>
-          <w:sz w:val="22"/>
-          <w:szCs w:val="22"/>
-        </w:rPr>
-        <w:t xml:space="preserve">The user will input the </w:t>
-      </w:r>
-      <w:proofErr w:type="spellStart"/>
-      <w:r>
-        <w:rPr>
-          <w:rFonts w:ascii="Arial" w:eastAsia="Times New Roman" w:hAnsi="Arial" w:cs="Arial"/>
-          <w:color w:val="000000"/>
-          <w:sz w:val="22"/>
-          <w:szCs w:val="22"/>
-        </w:rPr>
-        <w:t>StudentID</w:t>
-      </w:r>
-      <w:proofErr w:type="spellEnd"/>
-      <w:r>
-        <w:rPr>
-          <w:rFonts w:ascii="Arial" w:eastAsia="Times New Roman" w:hAnsi="Arial" w:cs="Arial"/>
-          <w:color w:val="000000"/>
-          <w:sz w:val="22"/>
-          <w:szCs w:val="22"/>
-        </w:rPr>
-        <w:t xml:space="preserve"> for the desired student.</w:t>
-      </w:r>
-    </w:p>
-    <w:p>
-      <w:pPr>
-        <w:numPr>
-          <w:ilvl w:val="1"/>
-          <w:numId w:val="11"/>
-        </w:numPr>
-        <w:spacing w:line="480" w:lineRule="auto"/>
-        <w:textAlignment w:val="baseline"/>
-        <w:rPr>
-          <w:rFonts w:ascii="Arial" w:eastAsia="Times New Roman" w:hAnsi="Arial" w:cs="Arial"/>
-          <w:color w:val="000000"/>
-          <w:sz w:val="22"/>
-          <w:szCs w:val="22"/>
-        </w:rPr>
-      </w:pPr>
-      <w:r>
-        <w:rPr>
-          <w:rFonts w:ascii="Arial" w:eastAsia="Times New Roman" w:hAnsi="Arial" w:cs="Arial"/>
-          <w:color w:val="000000"/>
-          <w:sz w:val="22"/>
-          <w:szCs w:val="22"/>
-        </w:rPr>
-        <w:t xml:space="preserve">The function will then access the “Takes” </w:t>
-      </w:r>
-      <w:proofErr w:type="gramStart"/>
-      <w:r>
-        <w:rPr>
-          <w:rFonts w:ascii="Arial" w:eastAsia="Times New Roman" w:hAnsi="Arial" w:cs="Arial"/>
-          <w:color w:val="000000"/>
-          <w:sz w:val="22"/>
-          <w:szCs w:val="22"/>
-        </w:rPr>
-        <w:t>relationship, and</w:t>
-      </w:r>
-      <w:proofErr w:type="gramEnd"/>
-      <w:r>
-        <w:rPr>
-          <w:rFonts w:ascii="Arial" w:eastAsia="Times New Roman" w:hAnsi="Arial" w:cs="Arial"/>
-          <w:color w:val="000000"/>
-          <w:sz w:val="22"/>
-          <w:szCs w:val="22"/>
-        </w:rPr>
-        <w:t xml:space="preserve"> retrieve all the courses that the student is taking by using the </w:t>
-      </w:r>
-      <w:proofErr w:type="spellStart"/>
-      <w:r>
-        <w:rPr>
-          <w:rFonts w:ascii="Arial" w:eastAsia="Times New Roman" w:hAnsi="Arial" w:cs="Arial"/>
-          <w:color w:val="000000"/>
-          <w:sz w:val="22"/>
-          <w:szCs w:val="22"/>
-        </w:rPr>
-        <w:t>StudentID</w:t>
-      </w:r>
-      <w:proofErr w:type="spellEnd"/>
-      <w:r>
-        <w:rPr>
-          <w:rFonts w:ascii="Arial" w:eastAsia="Times New Roman" w:hAnsi="Arial" w:cs="Arial"/>
-          <w:color w:val="000000"/>
-          <w:sz w:val="22"/>
-          <w:szCs w:val="22"/>
-        </w:rPr>
-        <w:t xml:space="preserve"> entered.</w:t>
-      </w:r>
-    </w:p>
-    <w:p>
-      <w:pPr>
-        <w:spacing w:line="480" w:lineRule="auto"/>
-        <w:rPr>
-          <w:rFonts w:ascii="Times New Roman" w:eastAsia="Times New Roman" w:hAnsi="Times New Roman" w:cs="Times New Roman"/>
-        </w:rPr>
-      </w:pPr>
-      <w:proofErr w:type="spellStart"/>
-      <w:r>
-        <w:rPr>
-          <w:rFonts w:ascii="Arial" w:eastAsia="Times New Roman" w:hAnsi="Arial" w:cs="Arial"/>
-          <w:b/>
-          <w:bCs/>
-          <w:color w:val="000000"/>
-          <w:sz w:val="22"/>
-          <w:szCs w:val="22"/>
-        </w:rPr>
-        <w:t>getStudentClubs</w:t>
-      </w:r>
-      <w:proofErr w:type="spellEnd"/>
-      <w:r>
-        <w:rPr>
-          <w:rFonts w:ascii="Arial" w:eastAsia="Times New Roman" w:hAnsi="Arial" w:cs="Arial"/>
-          <w:b/>
-          <w:bCs/>
-          <w:color w:val="000000"/>
-          <w:sz w:val="22"/>
-          <w:szCs w:val="22"/>
-        </w:rPr>
-        <w:t xml:space="preserve"> Function:</w:t>
-      </w:r>
-    </w:p>
-    <w:p>
-      <w:pPr>
-        <w:numPr>
-          <w:ilvl w:val="0"/>
-          <w:numId w:val="12"/>
-        </w:numPr>
-        <w:spacing w:line="480" w:lineRule="auto"/>
-        <w:textAlignment w:val="baseline"/>
-        <w:rPr>
-          <w:rFonts w:ascii="Arial" w:eastAsia="Times New Roman" w:hAnsi="Arial" w:cs="Arial"/>
-          <w:b/>
-          <w:bCs/>
-          <w:color w:val="000000"/>
-          <w:sz w:val="22"/>
-          <w:szCs w:val="22"/>
-        </w:rPr>
-      </w:pPr>
-      <w:r>
-        <w:rPr>
-          <w:rFonts w:ascii="Arial" w:eastAsia="Times New Roman" w:hAnsi="Arial" w:cs="Arial"/>
-          <w:b/>
-          <w:bCs/>
-          <w:color w:val="000000"/>
-          <w:sz w:val="22"/>
-          <w:szCs w:val="22"/>
-        </w:rPr>
-        <w:t xml:space="preserve">Description: </w:t>
-      </w:r>
-      <w:r>
-        <w:rPr>
-          <w:rFonts w:ascii="Arial" w:eastAsia="Times New Roman" w:hAnsi="Arial" w:cs="Arial"/>
-          <w:color w:val="000000"/>
-          <w:sz w:val="22"/>
-          <w:szCs w:val="22"/>
-        </w:rPr>
-        <w:t>This function will return all the clubs that a student is a part of.</w:t>
-      </w:r>
-    </w:p>
-    <w:p>
-      <w:pPr>
-        <w:numPr>
-          <w:ilvl w:val="0"/>
-          <w:numId w:val="12"/>
-        </w:numPr>
-        <w:spacing w:line="480" w:lineRule="auto"/>
-        <w:textAlignment w:val="baseline"/>
-        <w:rPr>
-          <w:rFonts w:ascii="Arial" w:eastAsia="Times New Roman" w:hAnsi="Arial" w:cs="Arial"/>
-          <w:b/>
-          <w:bCs/>
-          <w:color w:val="000000"/>
-          <w:sz w:val="22"/>
-          <w:szCs w:val="22"/>
-        </w:rPr>
-      </w:pPr>
-      <w:r>
-        <w:rPr>
-          <w:rFonts w:ascii="Arial" w:eastAsia="Times New Roman" w:hAnsi="Arial" w:cs="Arial"/>
-          <w:b/>
-          <w:bCs/>
-          <w:color w:val="000000"/>
-          <w:sz w:val="22"/>
-          <w:szCs w:val="22"/>
-        </w:rPr>
-        <w:t xml:space="preserve">Input: </w:t>
-      </w:r>
-      <w:r>
-        <w:rPr>
-          <w:rFonts w:ascii="Arial" w:eastAsia="Times New Roman" w:hAnsi="Arial" w:cs="Arial"/>
-          <w:color w:val="000000"/>
-          <w:sz w:val="22"/>
-          <w:szCs w:val="22"/>
-        </w:rPr>
-        <w:t xml:space="preserve">The </w:t>
-      </w:r>
-      <w:proofErr w:type="spellStart"/>
-      <w:r>
-        <w:rPr>
-          <w:rFonts w:ascii="Arial" w:eastAsia="Times New Roman" w:hAnsi="Arial" w:cs="Arial"/>
-          <w:color w:val="000000"/>
-          <w:sz w:val="22"/>
-          <w:szCs w:val="22"/>
-        </w:rPr>
-        <w:t>StudentID</w:t>
-      </w:r>
-      <w:proofErr w:type="spellEnd"/>
-      <w:r>
-        <w:rPr>
-          <w:rFonts w:ascii="Arial" w:eastAsia="Times New Roman" w:hAnsi="Arial" w:cs="Arial"/>
-          <w:color w:val="000000"/>
-          <w:sz w:val="22"/>
-          <w:szCs w:val="22"/>
-        </w:rPr>
-        <w:t xml:space="preserve"> of the student to get clubs for.</w:t>
-      </w:r>
-    </w:p>
-    <w:p>
-      <w:pPr>
-        <w:numPr>
-          <w:ilvl w:val="0"/>
-          <w:numId w:val="12"/>
-        </w:numPr>
-        <w:spacing w:line="480" w:lineRule="auto"/>
-        <w:textAlignment w:val="baseline"/>
-        <w:rPr>
-          <w:rFonts w:ascii="Arial" w:eastAsia="Times New Roman" w:hAnsi="Arial" w:cs="Arial"/>
-          <w:b/>
-          <w:bCs/>
-          <w:color w:val="000000"/>
-          <w:sz w:val="22"/>
-          <w:szCs w:val="22"/>
-        </w:rPr>
-      </w:pPr>
-      <w:r>
-        <w:rPr>
-          <w:rFonts w:ascii="Arial" w:eastAsia="Times New Roman" w:hAnsi="Arial" w:cs="Arial"/>
-          <w:b/>
-          <w:bCs/>
-          <w:color w:val="000000"/>
-          <w:sz w:val="22"/>
-          <w:szCs w:val="22"/>
-        </w:rPr>
-        <w:t>Steps:</w:t>
-      </w:r>
-    </w:p>
-    <w:p>
-      <w:pPr>
-        <w:numPr>
-          <w:ilvl w:val="1"/>
-          <w:numId w:val="12"/>
-        </w:numPr>
-        <w:spacing w:line="480" w:lineRule="auto"/>
-        <w:textAlignment w:val="baseline"/>
-        <w:rPr>
-          <w:rFonts w:ascii="Arial" w:eastAsia="Times New Roman" w:hAnsi="Arial" w:cs="Arial"/>
-          <w:color w:val="000000"/>
-          <w:sz w:val="22"/>
-          <w:szCs w:val="22"/>
-        </w:rPr>
-      </w:pPr>
-      <w:r>
-        <w:rPr>
-          <w:rFonts w:ascii="Arial" w:eastAsia="Times New Roman" w:hAnsi="Arial" w:cs="Arial"/>
-          <w:color w:val="000000"/>
-          <w:sz w:val="22"/>
-          <w:szCs w:val="22"/>
-        </w:rPr>
-        <w:t xml:space="preserve">The user will input the </w:t>
-      </w:r>
-      <w:proofErr w:type="spellStart"/>
-      <w:r>
-        <w:rPr>
-          <w:rFonts w:ascii="Arial" w:eastAsia="Times New Roman" w:hAnsi="Arial" w:cs="Arial"/>
-          <w:color w:val="000000"/>
-          <w:sz w:val="22"/>
-          <w:szCs w:val="22"/>
-        </w:rPr>
-        <w:t>StudentID</w:t>
-      </w:r>
-      <w:proofErr w:type="spellEnd"/>
-      <w:r>
-        <w:rPr>
-          <w:rFonts w:ascii="Arial" w:eastAsia="Times New Roman" w:hAnsi="Arial" w:cs="Arial"/>
-          <w:color w:val="000000"/>
-          <w:sz w:val="22"/>
-          <w:szCs w:val="22"/>
-        </w:rPr>
-        <w:t xml:space="preserve"> for the desired student.</w:t>
-      </w:r>
-    </w:p>
-    <w:p>
-      <w:pPr>
-        <w:numPr>
-          <w:ilvl w:val="1"/>
-          <w:numId w:val="12"/>
-        </w:numPr>
-        <w:spacing w:line="480" w:lineRule="auto"/>
-        <w:textAlignment w:val="baseline"/>
-        <w:rPr>
-          <w:rFonts w:ascii="Arial" w:eastAsia="Times New Roman" w:hAnsi="Arial" w:cs="Arial"/>
-          <w:color w:val="000000"/>
-          <w:sz w:val="22"/>
-          <w:szCs w:val="22"/>
-        </w:rPr>
-      </w:pPr>
-      <w:r>
-        <w:rPr>
-          <w:rFonts w:ascii="Arial" w:eastAsia="Times New Roman" w:hAnsi="Arial" w:cs="Arial"/>
-          <w:color w:val="000000"/>
-          <w:sz w:val="22"/>
-          <w:szCs w:val="22"/>
-        </w:rPr>
-        <w:t xml:space="preserve">The function will then access the “Joins” </w:t>
-      </w:r>
-      <w:proofErr w:type="gramStart"/>
-      <w:r>
-        <w:rPr>
-          <w:rFonts w:ascii="Arial" w:eastAsia="Times New Roman" w:hAnsi="Arial" w:cs="Arial"/>
-          <w:color w:val="000000"/>
-          <w:sz w:val="22"/>
-          <w:szCs w:val="22"/>
-        </w:rPr>
-        <w:t>relationship, and</w:t>
-      </w:r>
-      <w:proofErr w:type="gramEnd"/>
-      <w:r>
-        <w:rPr>
-          <w:rFonts w:ascii="Arial" w:eastAsia="Times New Roman" w:hAnsi="Arial" w:cs="Arial"/>
-          <w:color w:val="000000"/>
-          <w:sz w:val="22"/>
-          <w:szCs w:val="22"/>
-        </w:rPr>
-        <w:t xml:space="preserve"> retrieve all the club names that the student is a part of using the entered </w:t>
-      </w:r>
-      <w:proofErr w:type="spellStart"/>
-      <w:r>
-        <w:rPr>
-          <w:rFonts w:ascii="Arial" w:eastAsia="Times New Roman" w:hAnsi="Arial" w:cs="Arial"/>
-          <w:color w:val="000000"/>
-          <w:sz w:val="22"/>
-          <w:szCs w:val="22"/>
-        </w:rPr>
-        <w:t>StudentID</w:t>
-      </w:r>
-      <w:proofErr w:type="spellEnd"/>
-      <w:r>
-        <w:rPr>
-          <w:rFonts w:ascii="Arial" w:eastAsia="Times New Roman" w:hAnsi="Arial" w:cs="Arial"/>
-          <w:color w:val="000000"/>
-          <w:sz w:val="22"/>
-          <w:szCs w:val="22"/>
-        </w:rPr>
-        <w:t>.</w:t>
-      </w:r>
-    </w:p>
-    <w:p>
-      <w:pPr>
-        <w:numPr>
-          <w:ilvl w:val="1"/>
-          <w:numId w:val="12"/>
-        </w:numPr>
-        <w:spacing w:line="480" w:lineRule="auto"/>
-        <w:textAlignment w:val="baseline"/>
-        <w:rPr>
-          <w:rFonts w:ascii="Arial" w:eastAsia="Times New Roman" w:hAnsi="Arial" w:cs="Arial"/>
-          <w:color w:val="000000"/>
-          <w:sz w:val="22"/>
-          <w:szCs w:val="22"/>
-        </w:rPr>
-      </w:pPr>
-      <w:r>
-        <w:rPr>
-          <w:rFonts w:ascii="Arial" w:eastAsia="Times New Roman" w:hAnsi="Arial" w:cs="Arial"/>
-          <w:color w:val="000000"/>
-          <w:sz w:val="22"/>
-          <w:szCs w:val="22"/>
-        </w:rPr>
-        <w:t>The function will then return the club names for all the clubs retrieved in the prior step.</w:t>
-      </w:r>
-    </w:p>
-    <w:p>
-      <w:pPr>
-        <w:spacing w:line="480" w:lineRule="auto"/>
-        <w:rPr>
-          <w:rFonts w:ascii="Times New Roman" w:eastAsia="Times New Roman" w:hAnsi="Times New Roman" w:cs="Times New Roman"/>
-        </w:rPr>
-      </w:pPr>
-      <w:proofErr w:type="spellStart"/>
-      <w:r>
-        <w:rPr>
-          <w:rFonts w:ascii="Arial" w:eastAsia="Times New Roman" w:hAnsi="Arial" w:cs="Arial"/>
-          <w:b/>
-          <w:bCs/>
-          <w:color w:val="000000"/>
-          <w:sz w:val="22"/>
-          <w:szCs w:val="22"/>
-        </w:rPr>
-        <w:t>getStudentSchool</w:t>
-      </w:r>
-      <w:proofErr w:type="spellEnd"/>
-      <w:r>
-        <w:rPr>
-          <w:rFonts w:ascii="Arial" w:eastAsia="Times New Roman" w:hAnsi="Arial" w:cs="Arial"/>
-          <w:b/>
-          <w:bCs/>
-          <w:color w:val="000000"/>
-          <w:sz w:val="22"/>
-          <w:szCs w:val="22"/>
-        </w:rPr>
-        <w:t xml:space="preserve"> Function:</w:t>
-      </w:r>
-    </w:p>
-    <w:p>
-      <w:pPr>
-        <w:numPr>
-          <w:ilvl w:val="0"/>
-          <w:numId w:val="13"/>
-        </w:numPr>
-        <w:spacing w:line="480" w:lineRule="auto"/>
-        <w:textAlignment w:val="baseline"/>
-        <w:rPr>
-          <w:rFonts w:ascii="Arial" w:eastAsia="Times New Roman" w:hAnsi="Arial" w:cs="Arial"/>
-          <w:b/>
-          <w:bCs/>
-          <w:color w:val="000000"/>
-          <w:sz w:val="22"/>
-          <w:szCs w:val="22"/>
-        </w:rPr>
-      </w:pPr>
-      <w:r>
-        <w:rPr>
-          <w:rFonts w:ascii="Arial" w:eastAsia="Times New Roman" w:hAnsi="Arial" w:cs="Arial"/>
-          <w:b/>
-          <w:bCs/>
-          <w:color w:val="000000"/>
-          <w:sz w:val="22"/>
-          <w:szCs w:val="22"/>
-        </w:rPr>
-        <w:lastRenderedPageBreak/>
-        <w:t xml:space="preserve">Description: </w:t>
-      </w:r>
-      <w:r>
-        <w:rPr>
-          <w:rFonts w:ascii="Arial" w:eastAsia="Times New Roman" w:hAnsi="Arial" w:cs="Arial"/>
-          <w:color w:val="000000"/>
-          <w:sz w:val="22"/>
-          <w:szCs w:val="22"/>
-        </w:rPr>
-        <w:t>This function will return the school that a particular student of interest attends.</w:t>
-      </w:r>
-    </w:p>
-    <w:p>
-      <w:pPr>
-        <w:numPr>
-          <w:ilvl w:val="0"/>
-          <w:numId w:val="13"/>
-        </w:numPr>
-        <w:spacing w:line="480" w:lineRule="auto"/>
-        <w:textAlignment w:val="baseline"/>
-        <w:rPr>
-          <w:rFonts w:ascii="Arial" w:eastAsia="Times New Roman" w:hAnsi="Arial" w:cs="Arial"/>
-          <w:b/>
-          <w:bCs/>
-          <w:color w:val="000000"/>
-          <w:sz w:val="22"/>
-          <w:szCs w:val="22"/>
-        </w:rPr>
-      </w:pPr>
-      <w:r>
-        <w:rPr>
-          <w:rFonts w:ascii="Arial" w:eastAsia="Times New Roman" w:hAnsi="Arial" w:cs="Arial"/>
-          <w:b/>
-          <w:bCs/>
-          <w:color w:val="000000"/>
-          <w:sz w:val="22"/>
-          <w:szCs w:val="22"/>
-        </w:rPr>
-        <w:t xml:space="preserve">Input: </w:t>
-      </w:r>
-      <w:r>
-        <w:rPr>
-          <w:rFonts w:ascii="Arial" w:eastAsia="Times New Roman" w:hAnsi="Arial" w:cs="Arial"/>
-          <w:color w:val="000000"/>
-          <w:sz w:val="22"/>
-          <w:szCs w:val="22"/>
-        </w:rPr>
-        <w:t xml:space="preserve">The </w:t>
-      </w:r>
-      <w:proofErr w:type="spellStart"/>
-      <w:r>
-        <w:rPr>
-          <w:rFonts w:ascii="Arial" w:eastAsia="Times New Roman" w:hAnsi="Arial" w:cs="Arial"/>
-          <w:color w:val="000000"/>
-          <w:sz w:val="22"/>
-          <w:szCs w:val="22"/>
-        </w:rPr>
-        <w:t>StudentID</w:t>
-      </w:r>
-      <w:proofErr w:type="spellEnd"/>
-      <w:r>
-        <w:rPr>
-          <w:rFonts w:ascii="Arial" w:eastAsia="Times New Roman" w:hAnsi="Arial" w:cs="Arial"/>
-          <w:color w:val="000000"/>
-          <w:sz w:val="22"/>
-          <w:szCs w:val="22"/>
-        </w:rPr>
-        <w:t xml:space="preserve"> of the student to get school for.</w:t>
-      </w:r>
-    </w:p>
-    <w:p>
-      <w:pPr>
-        <w:numPr>
-          <w:ilvl w:val="0"/>
-          <w:numId w:val="13"/>
-        </w:numPr>
-        <w:spacing w:line="480" w:lineRule="auto"/>
-        <w:textAlignment w:val="baseline"/>
-        <w:rPr>
-          <w:rFonts w:ascii="Arial" w:eastAsia="Times New Roman" w:hAnsi="Arial" w:cs="Arial"/>
-          <w:b/>
-          <w:bCs/>
-          <w:color w:val="000000"/>
-          <w:sz w:val="22"/>
-          <w:szCs w:val="22"/>
-        </w:rPr>
-      </w:pPr>
-      <w:r>
-        <w:rPr>
-          <w:rFonts w:ascii="Arial" w:eastAsia="Times New Roman" w:hAnsi="Arial" w:cs="Arial"/>
-          <w:b/>
-          <w:bCs/>
-          <w:color w:val="000000"/>
-          <w:sz w:val="22"/>
-          <w:szCs w:val="22"/>
-        </w:rPr>
-        <w:t>Steps:</w:t>
-      </w:r>
-    </w:p>
-    <w:p>
-      <w:pPr>
-        <w:numPr>
-          <w:ilvl w:val="1"/>
-          <w:numId w:val="13"/>
-        </w:numPr>
-        <w:spacing w:line="480" w:lineRule="auto"/>
-        <w:textAlignment w:val="baseline"/>
-        <w:rPr>
-          <w:rFonts w:ascii="Arial" w:eastAsia="Times New Roman" w:hAnsi="Arial" w:cs="Arial"/>
-          <w:color w:val="000000"/>
-          <w:sz w:val="22"/>
-          <w:szCs w:val="22"/>
-        </w:rPr>
-      </w:pPr>
-      <w:r>
-        <w:rPr>
-          <w:rFonts w:ascii="Arial" w:eastAsia="Times New Roman" w:hAnsi="Arial" w:cs="Arial"/>
-          <w:color w:val="000000"/>
-          <w:sz w:val="22"/>
-          <w:szCs w:val="22"/>
-        </w:rPr>
-        <w:t xml:space="preserve">The user will input the </w:t>
-      </w:r>
-      <w:proofErr w:type="spellStart"/>
-      <w:r>
-        <w:rPr>
-          <w:rFonts w:ascii="Arial" w:eastAsia="Times New Roman" w:hAnsi="Arial" w:cs="Arial"/>
-          <w:color w:val="000000"/>
-          <w:sz w:val="22"/>
-          <w:szCs w:val="22"/>
-        </w:rPr>
-        <w:t>StudentID</w:t>
-      </w:r>
-      <w:proofErr w:type="spellEnd"/>
-      <w:r>
-        <w:rPr>
-          <w:rFonts w:ascii="Arial" w:eastAsia="Times New Roman" w:hAnsi="Arial" w:cs="Arial"/>
-          <w:color w:val="000000"/>
-          <w:sz w:val="22"/>
-          <w:szCs w:val="22"/>
-        </w:rPr>
-        <w:t xml:space="preserve"> for the desired student.</w:t>
-      </w:r>
-    </w:p>
-    <w:p>
-      <w:pPr>
-        <w:numPr>
-          <w:ilvl w:val="1"/>
-          <w:numId w:val="13"/>
-        </w:numPr>
-        <w:spacing w:line="480" w:lineRule="auto"/>
-        <w:textAlignment w:val="baseline"/>
-        <w:rPr>
-          <w:rFonts w:ascii="Arial" w:eastAsia="Times New Roman" w:hAnsi="Arial" w:cs="Arial"/>
-          <w:color w:val="000000"/>
-          <w:sz w:val="22"/>
-          <w:szCs w:val="22"/>
-        </w:rPr>
-      </w:pPr>
-      <w:r>
-        <w:rPr>
-          <w:rFonts w:ascii="Arial" w:eastAsia="Times New Roman" w:hAnsi="Arial" w:cs="Arial"/>
-          <w:color w:val="000000"/>
-          <w:sz w:val="22"/>
-          <w:szCs w:val="22"/>
-        </w:rPr>
-        <w:t xml:space="preserve">The function will then access the “Attends” </w:t>
-      </w:r>
-      <w:proofErr w:type="gramStart"/>
-      <w:r>
-        <w:rPr>
-          <w:rFonts w:ascii="Arial" w:eastAsia="Times New Roman" w:hAnsi="Arial" w:cs="Arial"/>
-          <w:color w:val="000000"/>
-          <w:sz w:val="22"/>
-          <w:szCs w:val="22"/>
-        </w:rPr>
-        <w:t>relationship, and</w:t>
-      </w:r>
-      <w:proofErr w:type="gramEnd"/>
-      <w:r>
-        <w:rPr>
-          <w:rFonts w:ascii="Arial" w:eastAsia="Times New Roman" w:hAnsi="Arial" w:cs="Arial"/>
-          <w:color w:val="000000"/>
-          <w:sz w:val="22"/>
-          <w:szCs w:val="22"/>
-        </w:rPr>
-        <w:t xml:space="preserve"> retrieve the name and address of the school they attend.</w:t>
-      </w:r>
-    </w:p>
-    <w:p>
-      <w:pPr>
-        <w:numPr>
-          <w:ilvl w:val="1"/>
-          <w:numId w:val="13"/>
-        </w:numPr>
-        <w:spacing w:line="480" w:lineRule="auto"/>
-        <w:textAlignment w:val="baseline"/>
-        <w:rPr>
-          <w:rFonts w:ascii="Arial" w:eastAsia="Times New Roman" w:hAnsi="Arial" w:cs="Arial"/>
-          <w:color w:val="000000"/>
-          <w:sz w:val="22"/>
-          <w:szCs w:val="22"/>
-        </w:rPr>
-      </w:pPr>
-      <w:r>
-        <w:rPr>
-          <w:rFonts w:ascii="Arial" w:eastAsia="Times New Roman" w:hAnsi="Arial" w:cs="Arial"/>
-          <w:color w:val="000000"/>
-          <w:sz w:val="22"/>
-          <w:szCs w:val="22"/>
-        </w:rPr>
-        <w:t xml:space="preserve">The function will then give the </w:t>
-      </w:r>
-      <w:proofErr w:type="gramStart"/>
-      <w:r>
-        <w:rPr>
-          <w:rFonts w:ascii="Arial" w:eastAsia="Times New Roman" w:hAnsi="Arial" w:cs="Arial"/>
-          <w:color w:val="000000"/>
-          <w:sz w:val="22"/>
-          <w:szCs w:val="22"/>
-        </w:rPr>
-        <w:t>school</w:t>
-      </w:r>
-      <w:proofErr w:type="gramEnd"/>
-      <w:r>
-        <w:rPr>
-          <w:rFonts w:ascii="Arial" w:eastAsia="Times New Roman" w:hAnsi="Arial" w:cs="Arial"/>
-          <w:color w:val="000000"/>
-          <w:sz w:val="22"/>
-          <w:szCs w:val="22"/>
-        </w:rPr>
-        <w:t xml:space="preserve"> name and address of the student from the prior step.</w:t>
-      </w:r>
-    </w:p>
-    <w:p>
-      <w:pPr>
-        <w:spacing w:line="480" w:lineRule="auto"/>
-        <w:rPr>
-          <w:rFonts w:ascii="Times New Roman" w:eastAsia="Times New Roman" w:hAnsi="Times New Roman" w:cs="Times New Roman"/>
-        </w:rPr>
-      </w:pPr>
-      <w:proofErr w:type="spellStart"/>
-      <w:r>
-        <w:rPr>
-          <w:rFonts w:ascii="Arial" w:eastAsia="Times New Roman" w:hAnsi="Arial" w:cs="Arial"/>
-          <w:b/>
-          <w:bCs/>
-          <w:color w:val="000000"/>
-          <w:sz w:val="22"/>
-          <w:szCs w:val="22"/>
-        </w:rPr>
-        <w:t>calcGradCreds</w:t>
-      </w:r>
-      <w:proofErr w:type="spellEnd"/>
-      <w:r>
-        <w:rPr>
-          <w:rFonts w:ascii="Arial" w:eastAsia="Times New Roman" w:hAnsi="Arial" w:cs="Arial"/>
-          <w:b/>
-          <w:bCs/>
-          <w:color w:val="000000"/>
-          <w:sz w:val="22"/>
-          <w:szCs w:val="22"/>
-        </w:rPr>
-        <w:t xml:space="preserve"> Function:</w:t>
-      </w:r>
-    </w:p>
-    <w:p>
-      <w:pPr>
-        <w:numPr>
-          <w:ilvl w:val="0"/>
-          <w:numId w:val="14"/>
-        </w:numPr>
-        <w:spacing w:line="480" w:lineRule="auto"/>
-        <w:textAlignment w:val="baseline"/>
-        <w:rPr>
-          <w:rFonts w:ascii="Arial" w:eastAsia="Times New Roman" w:hAnsi="Arial" w:cs="Arial"/>
-          <w:b/>
-          <w:bCs/>
-          <w:color w:val="000000"/>
-          <w:sz w:val="22"/>
-          <w:szCs w:val="22"/>
-        </w:rPr>
-      </w:pPr>
-      <w:r>
-        <w:rPr>
-          <w:rFonts w:ascii="Arial" w:eastAsia="Times New Roman" w:hAnsi="Arial" w:cs="Arial"/>
-          <w:b/>
-          <w:bCs/>
-          <w:color w:val="000000"/>
-          <w:sz w:val="22"/>
-          <w:szCs w:val="22"/>
-        </w:rPr>
-        <w:t xml:space="preserve">Description: </w:t>
-      </w:r>
-      <w:r>
-        <w:rPr>
-          <w:rFonts w:ascii="Arial" w:eastAsia="Times New Roman" w:hAnsi="Arial" w:cs="Arial"/>
-          <w:color w:val="000000"/>
-          <w:sz w:val="22"/>
-          <w:szCs w:val="22"/>
-        </w:rPr>
-        <w:t>This function will calculate and return the number of credits a student has left before they graduate.</w:t>
-      </w:r>
-    </w:p>
-    <w:p>
-      <w:pPr>
-        <w:numPr>
-          <w:ilvl w:val="0"/>
-          <w:numId w:val="14"/>
-        </w:numPr>
-        <w:spacing w:line="480" w:lineRule="auto"/>
-        <w:textAlignment w:val="baseline"/>
-        <w:rPr>
-          <w:rFonts w:ascii="Arial" w:eastAsia="Times New Roman" w:hAnsi="Arial" w:cs="Arial"/>
-          <w:b/>
-          <w:bCs/>
-          <w:color w:val="000000"/>
-          <w:sz w:val="22"/>
-          <w:szCs w:val="22"/>
-        </w:rPr>
-      </w:pPr>
-      <w:r>
-        <w:rPr>
-          <w:rFonts w:ascii="Arial" w:eastAsia="Times New Roman" w:hAnsi="Arial" w:cs="Arial"/>
-          <w:b/>
-          <w:bCs/>
-          <w:color w:val="000000"/>
-          <w:sz w:val="22"/>
-          <w:szCs w:val="22"/>
-        </w:rPr>
-        <w:t xml:space="preserve">Input: </w:t>
-      </w:r>
-      <w:proofErr w:type="spellStart"/>
-      <w:r>
-        <w:rPr>
-          <w:rFonts w:ascii="Arial" w:eastAsia="Times New Roman" w:hAnsi="Arial" w:cs="Arial"/>
-          <w:color w:val="000000"/>
-          <w:sz w:val="22"/>
-          <w:szCs w:val="22"/>
-        </w:rPr>
-        <w:t>StudentID</w:t>
-      </w:r>
-      <w:proofErr w:type="spellEnd"/>
-      <w:r>
-        <w:rPr>
-          <w:rFonts w:ascii="Arial" w:eastAsia="Times New Roman" w:hAnsi="Arial" w:cs="Arial"/>
-          <w:color w:val="000000"/>
-          <w:sz w:val="22"/>
-          <w:szCs w:val="22"/>
-        </w:rPr>
-        <w:t xml:space="preserve"> and number of credits required for graduation.</w:t>
-      </w:r>
-    </w:p>
-    <w:p>
-      <w:pPr>
-        <w:numPr>
-          <w:ilvl w:val="0"/>
-          <w:numId w:val="14"/>
-        </w:numPr>
-        <w:spacing w:line="480" w:lineRule="auto"/>
-        <w:textAlignment w:val="baseline"/>
-        <w:rPr>
-          <w:rFonts w:ascii="Arial" w:eastAsia="Times New Roman" w:hAnsi="Arial" w:cs="Arial"/>
-          <w:b/>
-          <w:bCs/>
-          <w:color w:val="000000"/>
-          <w:sz w:val="22"/>
-          <w:szCs w:val="22"/>
-        </w:rPr>
-      </w:pPr>
-      <w:r>
-        <w:rPr>
-          <w:rFonts w:ascii="Arial" w:eastAsia="Times New Roman" w:hAnsi="Arial" w:cs="Arial"/>
-          <w:b/>
-          <w:bCs/>
-          <w:color w:val="000000"/>
-          <w:sz w:val="22"/>
-          <w:szCs w:val="22"/>
-        </w:rPr>
-        <w:t>Steps:</w:t>
+        <w:t xml:space="preserve"> for the desired student, and the number of credits needed to graduate at the given school.</w:t>
       </w:r>
     </w:p>
     <w:p>
@@ -3647,7 +3920,7 @@
           <w:sz w:val="22"/>
           <w:szCs w:val="22"/>
         </w:rPr>
-        <w:t xml:space="preserve">The user will input the </w:t>
+        <w:t>The function will then access the “</w:t>
       </w:r>
       <w:proofErr w:type="spellStart"/>
       <w:r>
@@ -3657,7 +3930,7 @@
           <w:sz w:val="22"/>
           <w:szCs w:val="22"/>
         </w:rPr>
-        <w:t>StudentID</w:t>
+        <w:t>Academic_Records</w:t>
       </w:r>
       <w:proofErr w:type="spellEnd"/>
       <w:r>
@@ -3667,7 +3940,7 @@
           <w:sz w:val="22"/>
           <w:szCs w:val="22"/>
         </w:rPr>
-        <w:t xml:space="preserve"> for the desired student, and the number of credits needed to graduate at the given school.</w:t>
+        <w:t>” relation, get the particular student from the ID, and retrieve their total number of credits.</w:t>
       </w:r>
     </w:p>
     <w:p>
@@ -3692,51 +3965,6 @@
           <w:sz w:val="22"/>
           <w:szCs w:val="22"/>
         </w:rPr>
-        <w:t>The function will then access the “</w:t>
-      </w:r>
-      <w:proofErr w:type="spellStart"/>
-      <w:r>
-        <w:rPr>
-          <w:rFonts w:ascii="Arial" w:eastAsia="Times New Roman" w:hAnsi="Arial" w:cs="Arial"/>
-          <w:color w:val="000000"/>
-          <w:sz w:val="22"/>
-          <w:szCs w:val="22"/>
-        </w:rPr>
-        <w:t>Academic_Records</w:t>
-      </w:r>
-      <w:proofErr w:type="spellEnd"/>
-      <w:r>
-        <w:rPr>
-          <w:rFonts w:ascii="Arial" w:eastAsia="Times New Roman" w:hAnsi="Arial" w:cs="Arial"/>
-          <w:color w:val="000000"/>
-          <w:sz w:val="22"/>
-          <w:szCs w:val="22"/>
-        </w:rPr>
-        <w:t>” relation, get the particular student from the ID, and retrieve their total number of credits.</w:t>
-      </w:r>
-    </w:p>
-    <w:p>
-      <w:pPr>
-        <w:numPr>
-          <w:ilvl w:val="1"/>
-          <w:numId w:val="14"/>
-        </w:numPr>
-        <w:spacing w:line="480" w:lineRule="auto"/>
-        <w:textAlignment w:val="baseline"/>
-        <w:rPr>
-          <w:rFonts w:ascii="Arial" w:eastAsia="Times New Roman" w:hAnsi="Arial" w:cs="Arial"/>
-          <w:color w:val="000000"/>
-          <w:sz w:val="22"/>
-          <w:szCs w:val="22"/>
-        </w:rPr>
-      </w:pPr>
-      <w:r>
-        <w:rPr>
-          <w:rFonts w:ascii="Arial" w:eastAsia="Times New Roman" w:hAnsi="Arial" w:cs="Arial"/>
-          <w:color w:val="000000"/>
-          <w:sz w:val="22"/>
-          <w:szCs w:val="22"/>
-        </w:rPr>
         <w:t>The function will then subtract the number of credits the student has from the credits required to graduate and then return the result.</w:t>
       </w:r>
     </w:p>
@@ -3964,7 +4192,6 @@
           <w:sz w:val="22"/>
           <w:szCs w:val="22"/>
         </w:rPr>
-        <w:lastRenderedPageBreak/>
         <w:t xml:space="preserve">The function will then access the “Department” </w:t>
       </w:r>
       <w:proofErr w:type="gramStart"/>
@@ -4376,6 +4603,7 @@
           <w:sz w:val="22"/>
           <w:szCs w:val="22"/>
         </w:rPr>
+        <w:lastRenderedPageBreak/>
         <w:t xml:space="preserve">Input: </w:t>
       </w:r>
       <w:r>
@@ -4733,7 +4961,6 @@
           <w:sz w:val="22"/>
           <w:szCs w:val="22"/>
         </w:rPr>
-        <w:lastRenderedPageBreak/>
         <w:t>Steps:</w:t>
       </w:r>
     </w:p>
@@ -5076,6 +5303,7 @@
           <w:sz w:val="22"/>
           <w:szCs w:val="22"/>
         </w:rPr>
+        <w:lastRenderedPageBreak/>
         <w:t>The function will then use the aggregate function on the “Joins” relation to group by the school and club name entered and use the count function to count the number of members.</w:t>
       </w:r>
     </w:p>

</xml_diff>